<commit_message>
Taller de Gobernabilidad terminado
</commit_message>
<xml_diff>
--- a/trabajos.inacap.2019/Gestion de servicios y gobernabilidad TI/Material Unidad 3/Guía de Lectura 7 - Mejora Continua de Servicios.docx
+++ b/trabajos.inacap.2019/Gestion de servicios y gobernabilidad TI/Material Unidad 3/Guía de Lectura 7 - Mejora Continua de Servicios.docx
@@ -1,6 +1,6 @@
 
 <file path=word/document.xml><?xml version="1.0" encoding="utf-8"?>
-<w:document xmlns:wpc="http://schemas.microsoft.com/office/word/2010/wordprocessingCanvas" xmlns:mc="http://schemas.openxmlformats.org/markup-compatibility/2006" xmlns:o="urn:schemas-microsoft-com:office:office" xmlns:r="http://schemas.openxmlformats.org/officeDocument/2006/relationships" xmlns:m="http://schemas.openxmlformats.org/officeDocument/2006/math" xmlns:v="urn:schemas-microsoft-com:vml" xmlns:wp14="http://schemas.microsoft.com/office/word/2010/wordprocessingDrawing" xmlns:wp="http://schemas.openxmlformats.org/drawingml/2006/wordprocessingDrawing" xmlns:w10="urn:schemas-microsoft-com:office:word" xmlns:w="http://schemas.openxmlformats.org/wordprocessingml/2006/main" xmlns:w14="http://schemas.microsoft.com/office/word/2010/wordml" xmlns:w15="http://schemas.microsoft.com/office/word/2012/wordml" xmlns:wpg="http://schemas.microsoft.com/office/word/2010/wordprocessingGroup" xmlns:wpi="http://schemas.microsoft.com/office/word/2010/wordprocessingInk" xmlns:wne="http://schemas.microsoft.com/office/word/2006/wordml" xmlns:wps="http://schemas.microsoft.com/office/word/2010/wordprocessingShape" mc:Ignorable="w14 w15 wp14">
+<w:document xmlns:wpc="http://schemas.microsoft.com/office/word/2010/wordprocessingCanvas" xmlns:cx="http://schemas.microsoft.com/office/drawing/2014/chartex" xmlns:cx1="http://schemas.microsoft.com/office/drawing/2015/9/8/chartex" xmlns:cx2="http://schemas.microsoft.com/office/drawing/2015/10/21/chartex" xmlns:cx3="http://schemas.microsoft.com/office/drawing/2016/5/9/chartex" xmlns:cx4="http://schemas.microsoft.com/office/drawing/2016/5/10/chartex" xmlns:cx5="http://schemas.microsoft.com/office/drawing/2016/5/11/chartex" xmlns:cx6="http://schemas.microsoft.com/office/drawing/2016/5/12/chartex" xmlns:cx7="http://schemas.microsoft.com/office/drawing/2016/5/13/chartex" xmlns:cx8="http://schemas.microsoft.com/office/drawing/2016/5/14/chartex" xmlns:mc="http://schemas.openxmlformats.org/markup-compatibility/2006" xmlns:aink="http://schemas.microsoft.com/office/drawing/2016/ink" xmlns:am3d="http://schemas.microsoft.com/office/drawing/2017/model3d" xmlns:o="urn:schemas-microsoft-com:office:office" xmlns:r="http://schemas.openxmlformats.org/officeDocument/2006/relationships" xmlns:m="http://schemas.openxmlformats.org/officeDocument/2006/math" xmlns:v="urn:schemas-microsoft-com:vml" xmlns:wp14="http://schemas.microsoft.com/office/word/2010/wordprocessingDrawing" xmlns:wp="http://schemas.openxmlformats.org/drawingml/2006/wordprocessingDrawing" xmlns:w10="urn:schemas-microsoft-com:office:word" xmlns:w="http://schemas.openxmlformats.org/wordprocessingml/2006/main" xmlns:w14="http://schemas.microsoft.com/office/word/2010/wordml" xmlns:w15="http://schemas.microsoft.com/office/word/2012/wordml" xmlns:w16cid="http://schemas.microsoft.com/office/word/2016/wordml/cid" xmlns:w16se="http://schemas.microsoft.com/office/word/2015/wordml/symex" xmlns:wpg="http://schemas.microsoft.com/office/word/2010/wordprocessingGroup" xmlns:wpi="http://schemas.microsoft.com/office/word/2010/wordprocessingInk" xmlns:wne="http://schemas.microsoft.com/office/word/2006/wordml" xmlns:wps="http://schemas.microsoft.com/office/word/2010/wordprocessingShape" mc:Ignorable="w14 w15 w16se w16cid wp14">
   <w:body>
     <w:p>
       <w:pPr>
@@ -205,6 +205,7 @@
               <w:rPr>
                 <w:rFonts w:asciiTheme="minorHAnsi" w:hAnsiTheme="minorHAnsi" w:cs="Arial"/>
                 <w:b w:val="0"/>
+                <w:bCs w:val="0"/>
                 <w:color w:val="262626" w:themeColor="text1" w:themeTint="D9"/>
                 <w:sz w:val="22"/>
                 <w:szCs w:val="22"/>
@@ -240,6 +241,28 @@
                 <w:lang w:val="es-CL"/>
               </w:rPr>
               <w:t>(s)</w:t>
+            </w:r>
+            <w:r>
+              <w:rPr>
+                <w:rFonts w:asciiTheme="minorHAnsi" w:hAnsiTheme="minorHAnsi" w:cs="Arial"/>
+                <w:color w:val="262626" w:themeColor="text1" w:themeTint="D9"/>
+                <w:sz w:val="22"/>
+                <w:szCs w:val="22"/>
+                <w:lang w:val="es-CL"/>
+              </w:rPr>
+              <w:t xml:space="preserve">: </w:t>
+            </w:r>
+            <w:r>
+              <w:rPr>
+                <w:rFonts w:asciiTheme="minorHAnsi" w:hAnsiTheme="minorHAnsi" w:cs="Arial"/>
+                <w:b w:val="0"/>
+                <w:bCs w:val="0"/>
+                <w:color w:val="262626" w:themeColor="text1" w:themeTint="D9"/>
+                <w:sz w:val="22"/>
+                <w:szCs w:val="22"/>
+                <w:lang w:val="es-CL"/>
+              </w:rPr>
+              <w:t>Felipe Inda – Yerko Fuentes – Ivo Olivares – Gabriel Beltrán.</w:t>
             </w:r>
           </w:p>
           <w:p>
@@ -622,6 +645,28 @@
               </w:rPr>
               <w:t>Sección:</w:t>
             </w:r>
+            <w:r>
+              <w:rPr>
+                <w:rFonts w:asciiTheme="minorHAnsi" w:hAnsiTheme="minorHAnsi" w:cs="Arial"/>
+                <w:b/>
+                <w:color w:val="262626" w:themeColor="text1" w:themeTint="D9"/>
+                <w:sz w:val="22"/>
+                <w:szCs w:val="22"/>
+                <w:lang w:val="es-CL"/>
+              </w:rPr>
+              <w:t xml:space="preserve"> </w:t>
+            </w:r>
+            <w:r>
+              <w:rPr>
+                <w:rFonts w:asciiTheme="minorHAnsi" w:hAnsiTheme="minorHAnsi" w:cs="Arial"/>
+                <w:bCs/>
+                <w:color w:val="262626" w:themeColor="text1" w:themeTint="D9"/>
+                <w:sz w:val="22"/>
+                <w:szCs w:val="22"/>
+                <w:lang w:val="es-CL"/>
+              </w:rPr>
+              <w:t>371</w:t>
+            </w:r>
           </w:p>
         </w:tc>
       </w:tr>
@@ -675,6 +720,16 @@
                 <w:lang w:val="es-CL"/>
               </w:rPr>
             </w:pPr>
+            <w:r>
+              <w:rPr>
+                <w:rFonts w:asciiTheme="minorHAnsi" w:hAnsiTheme="minorHAnsi" w:cs="Arial"/>
+                <w:color w:val="262626" w:themeColor="text1" w:themeTint="D9"/>
+                <w:sz w:val="22"/>
+                <w:szCs w:val="22"/>
+                <w:lang w:val="es-CL"/>
+              </w:rPr>
+              <w:t>01 de Julio del 2019</w:t>
+            </w:r>
           </w:p>
         </w:tc>
         <w:tc>
@@ -1086,7 +1141,6 @@
           <w:szCs w:val="22"/>
         </w:rPr>
       </w:pPr>
-      <w:proofErr w:type="spellStart"/>
       <w:r>
         <w:rPr>
           <w:rFonts w:eastAsiaTheme="minorEastAsia"/>
@@ -1096,7 +1150,6 @@
         </w:rPr>
         <w:t>Mejora</w:t>
       </w:r>
-      <w:proofErr w:type="spellEnd"/>
     </w:p>
     <w:p>
       <w:pPr>
@@ -1112,7 +1165,6 @@
           <w:szCs w:val="22"/>
         </w:rPr>
       </w:pPr>
-      <w:proofErr w:type="spellStart"/>
       <w:r>
         <w:rPr>
           <w:rFonts w:eastAsiaTheme="minorEastAsia"/>
@@ -1120,17 +1172,7 @@
           <w:sz w:val="22"/>
           <w:szCs w:val="22"/>
         </w:rPr>
-        <w:t>Ciclo</w:t>
-      </w:r>
-      <w:proofErr w:type="spellEnd"/>
-      <w:r>
-        <w:rPr>
-          <w:rFonts w:eastAsiaTheme="minorEastAsia"/>
-          <w:color w:val="404040" w:themeColor="text1" w:themeTint="BF"/>
-          <w:sz w:val="22"/>
-          <w:szCs w:val="22"/>
-        </w:rPr>
-        <w:t xml:space="preserve"> Deming</w:t>
+        <w:t>Ciclo Deming</w:t>
       </w:r>
     </w:p>
     <w:p>
@@ -1147,7 +1189,6 @@
           <w:szCs w:val="22"/>
         </w:rPr>
       </w:pPr>
-      <w:proofErr w:type="spellStart"/>
       <w:r>
         <w:rPr>
           <w:rFonts w:eastAsiaTheme="minorEastAsia"/>
@@ -1157,7 +1198,6 @@
         </w:rPr>
         <w:t>Calidad</w:t>
       </w:r>
-      <w:proofErr w:type="spellEnd"/>
     </w:p>
     <w:p>
       <w:pPr>
@@ -1173,7 +1213,6 @@
           <w:szCs w:val="22"/>
         </w:rPr>
       </w:pPr>
-      <w:proofErr w:type="spellStart"/>
       <w:r>
         <w:rPr>
           <w:rFonts w:eastAsiaTheme="minorEastAsia"/>
@@ -1183,7 +1222,6 @@
         </w:rPr>
         <w:t>Costo</w:t>
       </w:r>
-      <w:proofErr w:type="spellEnd"/>
     </w:p>
     <w:p>
       <w:pPr>
@@ -1199,7 +1237,6 @@
           <w:szCs w:val="22"/>
         </w:rPr>
       </w:pPr>
-      <w:proofErr w:type="spellStart"/>
       <w:r>
         <w:rPr>
           <w:rFonts w:eastAsiaTheme="minorEastAsia"/>
@@ -1207,29 +1244,8 @@
           <w:sz w:val="22"/>
           <w:szCs w:val="22"/>
         </w:rPr>
-        <w:t>Caso</w:t>
+        <w:t>Caso de Negocios</w:t>
       </w:r>
-      <w:proofErr w:type="spellEnd"/>
-      <w:r>
-        <w:rPr>
-          <w:rFonts w:eastAsiaTheme="minorEastAsia"/>
-          <w:color w:val="404040" w:themeColor="text1" w:themeTint="BF"/>
-          <w:sz w:val="22"/>
-          <w:szCs w:val="22"/>
-        </w:rPr>
-        <w:t xml:space="preserve"> de </w:t>
-      </w:r>
-      <w:proofErr w:type="spellStart"/>
-      <w:r>
-        <w:rPr>
-          <w:rFonts w:eastAsiaTheme="minorEastAsia"/>
-          <w:color w:val="404040" w:themeColor="text1" w:themeTint="BF"/>
-          <w:sz w:val="22"/>
-          <w:szCs w:val="22"/>
-        </w:rPr>
-        <w:t>Negocios</w:t>
-      </w:r>
-      <w:proofErr w:type="spellEnd"/>
     </w:p>
     <w:p>
       <w:pPr>
@@ -1248,8 +1264,6 @@
           <w:lang w:val="es-CL"/>
         </w:rPr>
       </w:pPr>
-      <w:bookmarkStart w:id="0" w:name="_GoBack"/>
-      <w:bookmarkEnd w:id="0"/>
     </w:p>
     <w:p>
       <w:pPr>
@@ -1264,7 +1278,6 @@
           <w:b/>
           <w:lang w:val="es-CL"/>
         </w:rPr>
-        <w:lastRenderedPageBreak/>
         <w:t>Preguntas a responder:</w:t>
       </w:r>
     </w:p>
@@ -1287,6 +1300,8 @@
         </w:numPr>
         <w:rPr>
           <w:rFonts w:eastAsiaTheme="minorEastAsia"/>
+          <w:b/>
+          <w:bCs/>
           <w:color w:val="404040" w:themeColor="text1" w:themeTint="BF"/>
           <w:sz w:val="22"/>
           <w:szCs w:val="22"/>
@@ -1296,12 +1311,342 @@
       <w:r>
         <w:rPr>
           <w:rFonts w:eastAsiaTheme="minorEastAsia"/>
+          <w:b/>
+          <w:bCs/>
           <w:color w:val="404040" w:themeColor="text1" w:themeTint="BF"/>
           <w:sz w:val="22"/>
           <w:szCs w:val="22"/>
           <w:lang w:val="es-ES"/>
         </w:rPr>
+        <w:t>¿</w:t>
+      </w:r>
+      <w:r>
+        <w:rPr>
+          <w:rFonts w:eastAsiaTheme="minorEastAsia"/>
+          <w:b/>
+          <w:bCs/>
+          <w:color w:val="404040" w:themeColor="text1" w:themeTint="BF"/>
+          <w:sz w:val="22"/>
+          <w:szCs w:val="22"/>
+          <w:lang w:val="es-ES"/>
+        </w:rPr>
         <w:t>Cuáles son los 7 pasos del proceso de Mejora que plantea ITIL?</w:t>
+      </w:r>
+    </w:p>
+    <w:p>
+      <w:pPr>
+        <w:pStyle w:val="Estilo3"/>
+        <w:numPr>
+          <w:ilvl w:val="0"/>
+          <w:numId w:val="47"/>
+        </w:numPr>
+        <w:rPr>
+          <w:rFonts w:eastAsiaTheme="minorEastAsia"/>
+          <w:color w:val="404040" w:themeColor="text1" w:themeTint="BF"/>
+          <w:sz w:val="22"/>
+          <w:szCs w:val="22"/>
+          <w:lang w:val="es-ES"/>
+        </w:rPr>
+      </w:pPr>
+      <w:r>
+        <w:rPr>
+          <w:rFonts w:eastAsiaTheme="minorEastAsia"/>
+          <w:color w:val="404040" w:themeColor="text1" w:themeTint="BF"/>
+          <w:sz w:val="22"/>
+          <w:szCs w:val="22"/>
+          <w:lang w:val="es-ES"/>
+        </w:rPr>
+        <w:t>Planificación</w:t>
+      </w:r>
+    </w:p>
+    <w:p>
+      <w:pPr>
+        <w:pStyle w:val="Estilo3"/>
+        <w:numPr>
+          <w:ilvl w:val="0"/>
+          <w:numId w:val="48"/>
+        </w:numPr>
+        <w:rPr>
+          <w:rFonts w:eastAsiaTheme="minorEastAsia"/>
+          <w:color w:val="404040" w:themeColor="text1" w:themeTint="BF"/>
+          <w:sz w:val="22"/>
+          <w:szCs w:val="22"/>
+          <w:lang w:val="es-ES"/>
+        </w:rPr>
+      </w:pPr>
+      <w:r>
+        <w:rPr>
+          <w:rFonts w:eastAsiaTheme="minorEastAsia"/>
+          <w:color w:val="404040" w:themeColor="text1" w:themeTint="BF"/>
+          <w:sz w:val="22"/>
+          <w:szCs w:val="22"/>
+          <w:lang w:val="es-ES"/>
+        </w:rPr>
+        <w:t>Identificar las estrategias de mejora</w:t>
+      </w:r>
+    </w:p>
+    <w:p>
+      <w:pPr>
+        <w:pStyle w:val="Estilo3"/>
+        <w:numPr>
+          <w:ilvl w:val="0"/>
+          <w:numId w:val="48"/>
+        </w:numPr>
+        <w:rPr>
+          <w:rFonts w:eastAsiaTheme="minorEastAsia"/>
+          <w:color w:val="404040" w:themeColor="text1" w:themeTint="BF"/>
+          <w:sz w:val="22"/>
+          <w:szCs w:val="22"/>
+          <w:lang w:val="es-ES"/>
+        </w:rPr>
+      </w:pPr>
+      <w:r>
+        <w:rPr>
+          <w:rFonts w:eastAsiaTheme="minorEastAsia"/>
+          <w:color w:val="404040" w:themeColor="text1" w:themeTint="BF"/>
+          <w:sz w:val="22"/>
+          <w:szCs w:val="22"/>
+          <w:lang w:val="es-ES"/>
+        </w:rPr>
+        <w:t xml:space="preserve">Definir </w:t>
+      </w:r>
+      <w:r>
+        <w:rPr>
+          <w:rFonts w:eastAsiaTheme="minorEastAsia"/>
+          <w:color w:val="404040" w:themeColor="text1" w:themeTint="BF"/>
+          <w:sz w:val="22"/>
+          <w:szCs w:val="22"/>
+          <w:lang w:val="es-ES"/>
+        </w:rPr>
+        <w:t xml:space="preserve">lo que </w:t>
+      </w:r>
+      <w:r>
+        <w:rPr>
+          <w:rFonts w:eastAsiaTheme="minorEastAsia"/>
+          <w:color w:val="404040" w:themeColor="text1" w:themeTint="BF"/>
+          <w:sz w:val="22"/>
+          <w:szCs w:val="22"/>
+          <w:lang w:val="es-ES"/>
+        </w:rPr>
+        <w:t xml:space="preserve">se </w:t>
+      </w:r>
+      <w:r>
+        <w:rPr>
+          <w:rFonts w:eastAsiaTheme="minorEastAsia"/>
+          <w:color w:val="404040" w:themeColor="text1" w:themeTint="BF"/>
+          <w:sz w:val="22"/>
+          <w:szCs w:val="22"/>
+          <w:lang w:val="es-ES"/>
+        </w:rPr>
+        <w:t>medirá</w:t>
+      </w:r>
+    </w:p>
+    <w:p>
+      <w:pPr>
+        <w:pStyle w:val="Estilo3"/>
+        <w:numPr>
+          <w:ilvl w:val="0"/>
+          <w:numId w:val="47"/>
+        </w:numPr>
+        <w:rPr>
+          <w:rFonts w:eastAsiaTheme="minorEastAsia"/>
+          <w:color w:val="404040" w:themeColor="text1" w:themeTint="BF"/>
+          <w:sz w:val="22"/>
+          <w:szCs w:val="22"/>
+          <w:lang w:val="es-ES"/>
+        </w:rPr>
+      </w:pPr>
+      <w:r>
+        <w:rPr>
+          <w:rFonts w:eastAsiaTheme="minorEastAsia"/>
+          <w:color w:val="404040" w:themeColor="text1" w:themeTint="BF"/>
+          <w:sz w:val="22"/>
+          <w:szCs w:val="22"/>
+          <w:lang w:val="es-ES"/>
+        </w:rPr>
+        <w:t>Hacer</w:t>
+      </w:r>
+    </w:p>
+    <w:p>
+      <w:pPr>
+        <w:pStyle w:val="Estilo3"/>
+        <w:numPr>
+          <w:ilvl w:val="0"/>
+          <w:numId w:val="48"/>
+        </w:numPr>
+        <w:rPr>
+          <w:rFonts w:eastAsiaTheme="minorEastAsia"/>
+          <w:color w:val="404040" w:themeColor="text1" w:themeTint="BF"/>
+          <w:sz w:val="22"/>
+          <w:szCs w:val="22"/>
+          <w:lang w:val="es-ES"/>
+        </w:rPr>
+      </w:pPr>
+      <w:r>
+        <w:rPr>
+          <w:rFonts w:eastAsiaTheme="minorEastAsia"/>
+          <w:color w:val="404040" w:themeColor="text1" w:themeTint="BF"/>
+          <w:sz w:val="22"/>
+          <w:szCs w:val="22"/>
+          <w:lang w:val="es-ES"/>
+        </w:rPr>
+        <w:t>Reunir los datos</w:t>
+      </w:r>
+    </w:p>
+    <w:p>
+      <w:pPr>
+        <w:pStyle w:val="Estilo3"/>
+        <w:numPr>
+          <w:ilvl w:val="0"/>
+          <w:numId w:val="48"/>
+        </w:numPr>
+        <w:rPr>
+          <w:rFonts w:eastAsiaTheme="minorEastAsia"/>
+          <w:color w:val="404040" w:themeColor="text1" w:themeTint="BF"/>
+          <w:sz w:val="22"/>
+          <w:szCs w:val="22"/>
+          <w:lang w:val="es-ES"/>
+        </w:rPr>
+      </w:pPr>
+      <w:r>
+        <w:rPr>
+          <w:rFonts w:eastAsiaTheme="minorEastAsia"/>
+          <w:color w:val="404040" w:themeColor="text1" w:themeTint="BF"/>
+          <w:sz w:val="22"/>
+          <w:szCs w:val="22"/>
+          <w:lang w:val="es-ES"/>
+        </w:rPr>
+        <w:t>Procesar los datos</w:t>
+      </w:r>
+    </w:p>
+    <w:p>
+      <w:pPr>
+        <w:pStyle w:val="Estilo3"/>
+        <w:numPr>
+          <w:ilvl w:val="0"/>
+          <w:numId w:val="47"/>
+        </w:numPr>
+        <w:rPr>
+          <w:rFonts w:eastAsiaTheme="minorEastAsia"/>
+          <w:color w:val="404040" w:themeColor="text1" w:themeTint="BF"/>
+          <w:sz w:val="22"/>
+          <w:szCs w:val="22"/>
+          <w:lang w:val="es-ES"/>
+        </w:rPr>
+      </w:pPr>
+      <w:r>
+        <w:rPr>
+          <w:rFonts w:eastAsiaTheme="minorEastAsia"/>
+          <w:color w:val="404040" w:themeColor="text1" w:themeTint="BF"/>
+          <w:sz w:val="22"/>
+          <w:szCs w:val="22"/>
+          <w:lang w:val="es-ES"/>
+        </w:rPr>
+        <w:t>Revisar</w:t>
+      </w:r>
+    </w:p>
+    <w:p>
+      <w:pPr>
+        <w:pStyle w:val="Estilo3"/>
+        <w:numPr>
+          <w:ilvl w:val="0"/>
+          <w:numId w:val="48"/>
+        </w:numPr>
+        <w:rPr>
+          <w:rFonts w:eastAsiaTheme="minorEastAsia"/>
+          <w:color w:val="404040" w:themeColor="text1" w:themeTint="BF"/>
+          <w:sz w:val="22"/>
+          <w:szCs w:val="22"/>
+          <w:lang w:val="es-ES"/>
+        </w:rPr>
+      </w:pPr>
+      <w:r>
+        <w:rPr>
+          <w:rFonts w:eastAsiaTheme="minorEastAsia"/>
+          <w:color w:val="404040" w:themeColor="text1" w:themeTint="BF"/>
+          <w:sz w:val="22"/>
+          <w:szCs w:val="22"/>
+          <w:lang w:val="es-ES"/>
+        </w:rPr>
+        <w:t>Analizar los datos y la información</w:t>
+      </w:r>
+    </w:p>
+    <w:p>
+      <w:pPr>
+        <w:pStyle w:val="Estilo3"/>
+        <w:numPr>
+          <w:ilvl w:val="0"/>
+          <w:numId w:val="48"/>
+        </w:numPr>
+        <w:rPr>
+          <w:rFonts w:eastAsiaTheme="minorEastAsia"/>
+          <w:color w:val="404040" w:themeColor="text1" w:themeTint="BF"/>
+          <w:sz w:val="22"/>
+          <w:szCs w:val="22"/>
+          <w:lang w:val="es-ES"/>
+        </w:rPr>
+      </w:pPr>
+      <w:r>
+        <w:rPr>
+          <w:rFonts w:eastAsiaTheme="minorEastAsia"/>
+          <w:color w:val="404040" w:themeColor="text1" w:themeTint="BF"/>
+          <w:sz w:val="22"/>
+          <w:szCs w:val="22"/>
+          <w:lang w:val="es-ES"/>
+        </w:rPr>
+        <w:t>Presentar y usar la información</w:t>
+      </w:r>
+    </w:p>
+    <w:p>
+      <w:pPr>
+        <w:pStyle w:val="Estilo3"/>
+        <w:numPr>
+          <w:ilvl w:val="0"/>
+          <w:numId w:val="47"/>
+        </w:numPr>
+        <w:rPr>
+          <w:rFonts w:eastAsiaTheme="minorEastAsia"/>
+          <w:color w:val="404040" w:themeColor="text1" w:themeTint="BF"/>
+          <w:sz w:val="22"/>
+          <w:szCs w:val="22"/>
+          <w:lang w:val="es-ES"/>
+        </w:rPr>
+      </w:pPr>
+      <w:r>
+        <w:rPr>
+          <w:rFonts w:eastAsiaTheme="minorEastAsia"/>
+          <w:color w:val="404040" w:themeColor="text1" w:themeTint="BF"/>
+          <w:sz w:val="22"/>
+          <w:szCs w:val="22"/>
+          <w:lang w:val="es-ES"/>
+        </w:rPr>
+        <w:t>Actuar</w:t>
+      </w:r>
+    </w:p>
+    <w:p>
+      <w:pPr>
+        <w:pStyle w:val="Estilo3"/>
+        <w:numPr>
+          <w:ilvl w:val="0"/>
+          <w:numId w:val="48"/>
+        </w:numPr>
+        <w:rPr>
+          <w:rFonts w:eastAsiaTheme="minorEastAsia"/>
+          <w:color w:val="404040" w:themeColor="text1" w:themeTint="BF"/>
+          <w:sz w:val="22"/>
+          <w:szCs w:val="22"/>
+          <w:lang w:val="es-ES"/>
+        </w:rPr>
+      </w:pPr>
+      <w:r>
+        <w:rPr>
+          <w:rFonts w:eastAsiaTheme="minorEastAsia"/>
+          <w:color w:val="404040" w:themeColor="text1" w:themeTint="BF"/>
+          <w:sz w:val="22"/>
+          <w:szCs w:val="22"/>
+          <w:lang w:val="es-ES"/>
+        </w:rPr>
+        <w:t>Implementar mejoras</w:t>
       </w:r>
     </w:p>
     <w:p>
@@ -1313,6 +1658,8 @@
         </w:numPr>
         <w:rPr>
           <w:rFonts w:eastAsiaTheme="minorEastAsia"/>
+          <w:b/>
+          <w:bCs/>
           <w:color w:val="404040" w:themeColor="text1" w:themeTint="BF"/>
           <w:sz w:val="22"/>
           <w:szCs w:val="22"/>
@@ -1322,12 +1669,37 @@
       <w:r>
         <w:rPr>
           <w:rFonts w:eastAsiaTheme="minorEastAsia"/>
+          <w:b/>
+          <w:bCs/>
           <w:color w:val="404040" w:themeColor="text1" w:themeTint="BF"/>
           <w:sz w:val="22"/>
           <w:szCs w:val="22"/>
           <w:lang w:val="es-ES"/>
         </w:rPr>
         <w:t>¿Cómo se relaciona el proceso de mejora en 7 pasos que propone ITIL con el Ciclo Deming?</w:t>
+      </w:r>
+    </w:p>
+    <w:p>
+      <w:pPr>
+        <w:pStyle w:val="Estilo3"/>
+        <w:ind w:left="1068"/>
+        <w:rPr>
+          <w:rFonts w:eastAsiaTheme="minorEastAsia"/>
+          <w:color w:val="404040" w:themeColor="text1" w:themeTint="BF"/>
+          <w:sz w:val="22"/>
+          <w:szCs w:val="22"/>
+          <w:lang w:val="es-ES"/>
+        </w:rPr>
+      </w:pPr>
+      <w:r>
+        <w:rPr>
+          <w:rFonts w:eastAsiaTheme="minorEastAsia"/>
+          <w:color w:val="404040" w:themeColor="text1" w:themeTint="BF"/>
+          <w:sz w:val="22"/>
+          <w:szCs w:val="22"/>
+          <w:lang w:val="es-ES"/>
+        </w:rPr>
+        <w:t>En cada proceso está relacionado con cuatro elementos que cada empresa debe de conocer e implementar de forma correcta. Sabiduría, Aplicar, Información y Conocimiento.</w:t>
       </w:r>
     </w:p>
     <w:p>
@@ -1339,6 +1711,8 @@
         </w:numPr>
         <w:rPr>
           <w:rFonts w:eastAsiaTheme="minorEastAsia"/>
+          <w:b/>
+          <w:bCs/>
           <w:color w:val="404040" w:themeColor="text1" w:themeTint="BF"/>
           <w:sz w:val="22"/>
           <w:szCs w:val="22"/>
@@ -1348,12 +1722,57 @@
       <w:r>
         <w:rPr>
           <w:rFonts w:eastAsiaTheme="minorEastAsia"/>
+          <w:b/>
+          <w:bCs/>
           <w:color w:val="404040" w:themeColor="text1" w:themeTint="BF"/>
           <w:sz w:val="22"/>
           <w:szCs w:val="22"/>
           <w:lang w:val="es-ES"/>
         </w:rPr>
         <w:t>¿Las mejoras abordan sólo los servicios o también procesos y herramientas?</w:t>
+      </w:r>
+    </w:p>
+    <w:p>
+      <w:pPr>
+        <w:pStyle w:val="Estilo3"/>
+        <w:ind w:left="1068"/>
+        <w:rPr>
+          <w:rFonts w:eastAsiaTheme="minorEastAsia"/>
+          <w:color w:val="404040" w:themeColor="text1" w:themeTint="BF"/>
+          <w:sz w:val="22"/>
+          <w:szCs w:val="22"/>
+          <w:lang w:val="es-ES"/>
+        </w:rPr>
+      </w:pPr>
+      <w:r>
+        <w:rPr>
+          <w:rFonts w:eastAsiaTheme="minorEastAsia"/>
+          <w:color w:val="404040" w:themeColor="text1" w:themeTint="BF"/>
+          <w:sz w:val="22"/>
+          <w:szCs w:val="22"/>
+          <w:lang w:val="es-ES"/>
+        </w:rPr>
+        <w:t xml:space="preserve">Cuando se habla de mejoras no solamente asegura mejoras continuas </w:t>
+      </w:r>
+      <w:r>
+        <w:rPr>
+          <w:rFonts w:eastAsiaTheme="minorEastAsia"/>
+          <w:color w:val="404040" w:themeColor="text1" w:themeTint="BF"/>
+          <w:sz w:val="22"/>
+          <w:szCs w:val="22"/>
+          <w:lang w:val="es-ES"/>
+        </w:rPr>
+        <w:t>a los servicios, sino que también a</w:t>
+      </w:r>
+      <w:r>
+        <w:rPr>
+          <w:rFonts w:eastAsiaTheme="minorEastAsia"/>
+          <w:color w:val="404040" w:themeColor="text1" w:themeTint="BF"/>
+          <w:sz w:val="22"/>
+          <w:szCs w:val="22"/>
+          <w:lang w:val="es-ES"/>
+        </w:rPr>
+        <w:t>lgunos de ellos pueden considerarse como procesos por derecho propio, pero en el orden en que los lectores obtienen la imagen completa.</w:t>
       </w:r>
     </w:p>
     <w:p>
@@ -1365,6 +1784,8 @@
         </w:numPr>
         <w:rPr>
           <w:rFonts w:eastAsiaTheme="minorEastAsia"/>
+          <w:b/>
+          <w:bCs/>
           <w:color w:val="404040" w:themeColor="text1" w:themeTint="BF"/>
           <w:sz w:val="22"/>
           <w:szCs w:val="22"/>
@@ -1374,25 +1795,321 @@
       <w:r>
         <w:rPr>
           <w:rFonts w:eastAsiaTheme="minorEastAsia"/>
+          <w:b/>
+          <w:bCs/>
           <w:color w:val="404040" w:themeColor="text1" w:themeTint="BF"/>
           <w:sz w:val="22"/>
           <w:szCs w:val="22"/>
           <w:lang w:val="es-ES"/>
         </w:rPr>
-        <w:t>Un claro objetivo de la Mejora Continua es la reducción de costos…existen otros objetivos</w:t>
+        <w:t>Un claro objetivo de la Mejora Continua es la reducción de costos…</w:t>
       </w:r>
-      <w:proofErr w:type="gramStart"/>
       <w:r>
         <w:rPr>
           <w:rFonts w:eastAsiaTheme="minorEastAsia"/>
+          <w:b/>
+          <w:bCs/>
           <w:color w:val="404040" w:themeColor="text1" w:themeTint="BF"/>
           <w:sz w:val="22"/>
           <w:szCs w:val="22"/>
           <w:lang w:val="es-ES"/>
         </w:rPr>
-        <w:t>?</w:t>
+        <w:t xml:space="preserve"> ¿</w:t>
       </w:r>
-      <w:proofErr w:type="gramEnd"/>
+      <w:r>
+        <w:rPr>
+          <w:rFonts w:eastAsiaTheme="minorEastAsia"/>
+          <w:b/>
+          <w:bCs/>
+          <w:color w:val="404040" w:themeColor="text1" w:themeTint="BF"/>
+          <w:sz w:val="22"/>
+          <w:szCs w:val="22"/>
+          <w:lang w:val="es-ES"/>
+        </w:rPr>
+        <w:t>existen otros objetivos?</w:t>
+      </w:r>
+    </w:p>
+    <w:p>
+      <w:pPr>
+        <w:pStyle w:val="Estilo3"/>
+        <w:numPr>
+          <w:ilvl w:val="0"/>
+          <w:numId w:val="49"/>
+        </w:numPr>
+        <w:rPr>
+          <w:rFonts w:eastAsiaTheme="minorEastAsia"/>
+          <w:color w:val="404040" w:themeColor="text1" w:themeTint="BF"/>
+          <w:sz w:val="22"/>
+          <w:szCs w:val="22"/>
+          <w:lang w:val="es-ES"/>
+        </w:rPr>
+      </w:pPr>
+      <w:r>
+        <w:rPr>
+          <w:rFonts w:eastAsiaTheme="minorEastAsia"/>
+          <w:color w:val="404040" w:themeColor="text1" w:themeTint="BF"/>
+          <w:sz w:val="22"/>
+          <w:szCs w:val="22"/>
+          <w:lang w:val="es-ES"/>
+        </w:rPr>
+        <w:t>Identificar oportunidades para mejorar servicios, procesos, herramientas, etc.</w:t>
+      </w:r>
+    </w:p>
+    <w:p>
+      <w:pPr>
+        <w:pStyle w:val="Estilo3"/>
+        <w:numPr>
+          <w:ilvl w:val="0"/>
+          <w:numId w:val="49"/>
+        </w:numPr>
+        <w:rPr>
+          <w:rFonts w:eastAsiaTheme="minorEastAsia"/>
+          <w:color w:val="404040" w:themeColor="text1" w:themeTint="BF"/>
+          <w:sz w:val="22"/>
+          <w:szCs w:val="22"/>
+          <w:lang w:val="es-ES"/>
+        </w:rPr>
+      </w:pPr>
+      <w:r>
+        <w:rPr>
+          <w:rFonts w:eastAsiaTheme="minorEastAsia"/>
+          <w:color w:val="404040" w:themeColor="text1" w:themeTint="BF"/>
+          <w:sz w:val="22"/>
+          <w:szCs w:val="22"/>
+          <w:lang w:val="es-ES"/>
+        </w:rPr>
+        <w:t>Redu</w:t>
+      </w:r>
+      <w:r>
+        <w:rPr>
+          <w:rFonts w:eastAsiaTheme="minorEastAsia"/>
+          <w:color w:val="404040" w:themeColor="text1" w:themeTint="BF"/>
+          <w:sz w:val="22"/>
+          <w:szCs w:val="22"/>
+          <w:lang w:val="es-ES"/>
+        </w:rPr>
+        <w:t>cir</w:t>
+      </w:r>
+      <w:r>
+        <w:rPr>
+          <w:rFonts w:eastAsiaTheme="minorEastAsia"/>
+          <w:color w:val="404040" w:themeColor="text1" w:themeTint="BF"/>
+          <w:sz w:val="22"/>
+          <w:szCs w:val="22"/>
+          <w:lang w:val="es-ES"/>
+        </w:rPr>
+        <w:t xml:space="preserve"> el costo de la prestación de servicios y garanti</w:t>
+      </w:r>
+      <w:r>
+        <w:rPr>
+          <w:rFonts w:eastAsiaTheme="minorEastAsia"/>
+          <w:color w:val="404040" w:themeColor="text1" w:themeTint="BF"/>
+          <w:sz w:val="22"/>
+          <w:szCs w:val="22"/>
+          <w:lang w:val="es-ES"/>
+        </w:rPr>
+        <w:t>zar</w:t>
+      </w:r>
+      <w:bookmarkStart w:id="0" w:name="_GoBack"/>
+      <w:bookmarkEnd w:id="0"/>
+      <w:r>
+        <w:rPr>
+          <w:rFonts w:eastAsiaTheme="minorEastAsia"/>
+          <w:color w:val="404040" w:themeColor="text1" w:themeTint="BF"/>
+          <w:sz w:val="22"/>
+          <w:szCs w:val="22"/>
+          <w:lang w:val="es-ES"/>
+        </w:rPr>
+        <w:t xml:space="preserve"> que los servicios de TI permitan alcanzar los resultados comerciales requeridos. Un objetivo claro será la reducción de costos, pero este no es el único criterio. Si, como resultado, la prestación o la calidad del servicio se reduce, el impacto general puede ser neutral o incluso negativo.</w:t>
+      </w:r>
+    </w:p>
+    <w:p>
+      <w:pPr>
+        <w:pStyle w:val="Estilo3"/>
+        <w:numPr>
+          <w:ilvl w:val="0"/>
+          <w:numId w:val="49"/>
+        </w:numPr>
+        <w:rPr>
+          <w:rFonts w:eastAsiaTheme="minorEastAsia"/>
+          <w:color w:val="404040" w:themeColor="text1" w:themeTint="BF"/>
+          <w:sz w:val="22"/>
+          <w:szCs w:val="22"/>
+          <w:lang w:val="es-ES"/>
+        </w:rPr>
+      </w:pPr>
+      <w:r>
+        <w:rPr>
+          <w:rFonts w:eastAsiaTheme="minorEastAsia"/>
+          <w:color w:val="404040" w:themeColor="text1" w:themeTint="BF"/>
+          <w:sz w:val="22"/>
+          <w:szCs w:val="22"/>
+          <w:lang w:val="es-ES"/>
+        </w:rPr>
+        <w:t>Identifi</w:t>
+      </w:r>
+      <w:r>
+        <w:rPr>
+          <w:rFonts w:eastAsiaTheme="minorEastAsia"/>
+          <w:color w:val="404040" w:themeColor="text1" w:themeTint="BF"/>
+          <w:sz w:val="22"/>
+          <w:szCs w:val="22"/>
+          <w:lang w:val="es-ES"/>
+        </w:rPr>
+        <w:t>car</w:t>
+      </w:r>
+      <w:r>
+        <w:rPr>
+          <w:rFonts w:eastAsiaTheme="minorEastAsia"/>
+          <w:color w:val="404040" w:themeColor="text1" w:themeTint="BF"/>
+          <w:sz w:val="22"/>
+          <w:szCs w:val="22"/>
+          <w:lang w:val="es-ES"/>
+        </w:rPr>
+        <w:t xml:space="preserve"> lo que se debe medir, analizar y reportar para establecer oportunidades de mejora.</w:t>
+      </w:r>
+    </w:p>
+    <w:p>
+      <w:pPr>
+        <w:pStyle w:val="Estilo3"/>
+        <w:numPr>
+          <w:ilvl w:val="0"/>
+          <w:numId w:val="49"/>
+        </w:numPr>
+        <w:rPr>
+          <w:rFonts w:eastAsiaTheme="minorEastAsia"/>
+          <w:color w:val="404040" w:themeColor="text1" w:themeTint="BF"/>
+          <w:sz w:val="22"/>
+          <w:szCs w:val="22"/>
+          <w:lang w:val="es-ES"/>
+        </w:rPr>
+      </w:pPr>
+      <w:r>
+        <w:rPr>
+          <w:rFonts w:eastAsiaTheme="minorEastAsia"/>
+          <w:color w:val="404040" w:themeColor="text1" w:themeTint="BF"/>
+          <w:sz w:val="22"/>
+          <w:szCs w:val="22"/>
+          <w:lang w:val="es-ES"/>
+        </w:rPr>
+        <w:t>Revis</w:t>
+      </w:r>
+      <w:r>
+        <w:rPr>
+          <w:rFonts w:eastAsiaTheme="minorEastAsia"/>
+          <w:color w:val="404040" w:themeColor="text1" w:themeTint="BF"/>
+          <w:sz w:val="22"/>
+          <w:szCs w:val="22"/>
+          <w:lang w:val="es-ES"/>
+        </w:rPr>
+        <w:t>ar</w:t>
+      </w:r>
+      <w:r>
+        <w:rPr>
+          <w:rFonts w:eastAsiaTheme="minorEastAsia"/>
+          <w:color w:val="404040" w:themeColor="text1" w:themeTint="BF"/>
+          <w:sz w:val="22"/>
+          <w:szCs w:val="22"/>
+          <w:lang w:val="es-ES"/>
+        </w:rPr>
+        <w:t xml:space="preserve"> continuamente los logros del servicio para asegurarse de que se ajusten a los requisitos del negocio; </w:t>
+      </w:r>
+      <w:r>
+        <w:rPr>
+          <w:rFonts w:eastAsiaTheme="minorEastAsia"/>
+          <w:color w:val="404040" w:themeColor="text1" w:themeTint="BF"/>
+          <w:sz w:val="22"/>
+          <w:szCs w:val="22"/>
+          <w:lang w:val="es-CL"/>
+        </w:rPr>
+        <w:t>continuamente alinear y volver a alinear la prestación de servicios con los requisitos de resultados.</w:t>
+      </w:r>
+    </w:p>
+    <w:p>
+      <w:pPr>
+        <w:pStyle w:val="Estilo3"/>
+        <w:numPr>
+          <w:ilvl w:val="0"/>
+          <w:numId w:val="49"/>
+        </w:numPr>
+        <w:rPr>
+          <w:rFonts w:eastAsiaTheme="minorEastAsia"/>
+          <w:color w:val="404040" w:themeColor="text1" w:themeTint="BF"/>
+          <w:sz w:val="22"/>
+          <w:szCs w:val="22"/>
+          <w:lang w:val="es-ES"/>
+        </w:rPr>
+      </w:pPr>
+      <w:r>
+        <w:rPr>
+          <w:rFonts w:eastAsiaTheme="minorEastAsia"/>
+          <w:color w:val="404040" w:themeColor="text1" w:themeTint="BF"/>
+          <w:sz w:val="22"/>
+          <w:szCs w:val="22"/>
+          <w:lang w:val="es-ES"/>
+        </w:rPr>
+        <w:t>Entend</w:t>
+      </w:r>
+      <w:r>
+        <w:rPr>
+          <w:rFonts w:eastAsiaTheme="minorEastAsia"/>
+          <w:color w:val="404040" w:themeColor="text1" w:themeTint="BF"/>
+          <w:sz w:val="22"/>
+          <w:szCs w:val="22"/>
+          <w:lang w:val="es-ES"/>
+        </w:rPr>
+        <w:t>er</w:t>
+      </w:r>
+      <w:r>
+        <w:rPr>
+          <w:rFonts w:eastAsiaTheme="minorEastAsia"/>
+          <w:color w:val="404040" w:themeColor="text1" w:themeTint="BF"/>
+          <w:sz w:val="22"/>
+          <w:szCs w:val="22"/>
+          <w:lang w:val="es-ES"/>
+        </w:rPr>
+        <w:t xml:space="preserve"> qué m</w:t>
+      </w:r>
+      <w:r>
+        <w:rPr>
+          <w:rFonts w:eastAsiaTheme="minorEastAsia"/>
+          <w:color w:val="404040" w:themeColor="text1" w:themeTint="BF"/>
+          <w:sz w:val="22"/>
+          <w:szCs w:val="22"/>
+          <w:lang w:val="es-ES"/>
+        </w:rPr>
+        <w:t>ide</w:t>
+      </w:r>
+      <w:r>
+        <w:rPr>
+          <w:rFonts w:eastAsiaTheme="minorEastAsia"/>
+          <w:color w:val="404040" w:themeColor="text1" w:themeTint="BF"/>
+          <w:sz w:val="22"/>
+          <w:szCs w:val="22"/>
+          <w:lang w:val="es-ES"/>
+        </w:rPr>
+        <w:t>, por qué se mide y defin</w:t>
+      </w:r>
+      <w:r>
+        <w:rPr>
+          <w:rFonts w:eastAsiaTheme="minorEastAsia"/>
+          <w:color w:val="404040" w:themeColor="text1" w:themeTint="BF"/>
+          <w:sz w:val="22"/>
+          <w:szCs w:val="22"/>
+          <w:lang w:val="es-ES"/>
+        </w:rPr>
+        <w:t>ir</w:t>
+      </w:r>
+      <w:r>
+        <w:rPr>
+          <w:rFonts w:eastAsiaTheme="minorEastAsia"/>
+          <w:color w:val="404040" w:themeColor="text1" w:themeTint="BF"/>
+          <w:sz w:val="22"/>
+          <w:szCs w:val="22"/>
+          <w:lang w:val="es-ES"/>
+        </w:rPr>
+        <w:t xml:space="preserve"> cuidadosamente el resultado exitoso.</w:t>
+      </w:r>
     </w:p>
     <w:p>
       <w:pPr>
@@ -1403,6 +2120,8 @@
         </w:numPr>
         <w:rPr>
           <w:rFonts w:eastAsiaTheme="minorEastAsia"/>
+          <w:b/>
+          <w:bCs/>
           <w:color w:val="404040" w:themeColor="text1" w:themeTint="BF"/>
           <w:sz w:val="22"/>
           <w:szCs w:val="22"/>
@@ -1412,12 +2131,37 @@
       <w:r>
         <w:rPr>
           <w:rFonts w:eastAsiaTheme="minorEastAsia"/>
+          <w:b/>
+          <w:bCs/>
           <w:color w:val="404040" w:themeColor="text1" w:themeTint="BF"/>
           <w:sz w:val="22"/>
           <w:szCs w:val="22"/>
           <w:lang w:val="es-ES"/>
         </w:rPr>
         <w:t>¿Si una mejora elevaría la calidad del servicio…de qué otro factor depende su implementación?</w:t>
+      </w:r>
+    </w:p>
+    <w:p>
+      <w:pPr>
+        <w:pStyle w:val="Estilo3"/>
+        <w:ind w:left="1068"/>
+        <w:rPr>
+          <w:rFonts w:eastAsiaTheme="minorEastAsia"/>
+          <w:color w:val="404040" w:themeColor="text1" w:themeTint="BF"/>
+          <w:sz w:val="22"/>
+          <w:szCs w:val="22"/>
+          <w:lang w:val="es-ES"/>
+        </w:rPr>
+      </w:pPr>
+      <w:r>
+        <w:rPr>
+          <w:rFonts w:eastAsiaTheme="minorEastAsia"/>
+          <w:color w:val="404040" w:themeColor="text1" w:themeTint="BF"/>
+          <w:sz w:val="22"/>
+          <w:szCs w:val="22"/>
+          <w:lang w:val="es-ES"/>
+        </w:rPr>
+        <w:t>Depende del costo que necesita no solamente para ser implementado, sino que también de su compra y traslado hacia la institución.</w:t>
       </w:r>
     </w:p>
     <w:p>
@@ -1528,23 +2272,7 @@
           <w:color w:val="404040" w:themeColor="text1" w:themeTint="BF"/>
           <w:sz w:val="22"/>
         </w:rPr>
-        <w:t xml:space="preserve">. </w:t>
-      </w:r>
-      <w:proofErr w:type="gramStart"/>
-      <w:r>
-        <w:rPr>
-          <w:color w:val="404040" w:themeColor="text1" w:themeTint="BF"/>
-          <w:sz w:val="22"/>
-        </w:rPr>
-        <w:t>London :</w:t>
-      </w:r>
-      <w:proofErr w:type="gramEnd"/>
-      <w:r>
-        <w:rPr>
-          <w:color w:val="404040" w:themeColor="text1" w:themeTint="BF"/>
-          <w:sz w:val="22"/>
-        </w:rPr>
-        <w:t xml:space="preserve"> The Stationery Office, 2014</w:t>
+        <w:t>. London: The Stationery Office, 2014</w:t>
       </w:r>
       <w:r>
         <w:rPr>
@@ -1578,7 +2306,7 @@
 </file>
 
 <file path=word/endnotes.xml><?xml version="1.0" encoding="utf-8"?>
-<w:endnotes xmlns:wpc="http://schemas.microsoft.com/office/word/2010/wordprocessingCanvas" xmlns:mc="http://schemas.openxmlformats.org/markup-compatibility/2006" xmlns:o="urn:schemas-microsoft-com:office:office" xmlns:r="http://schemas.openxmlformats.org/officeDocument/2006/relationships" xmlns:m="http://schemas.openxmlformats.org/officeDocument/2006/math" xmlns:v="urn:schemas-microsoft-com:vml" xmlns:wp14="http://schemas.microsoft.com/office/word/2010/wordprocessingDrawing" xmlns:wp="http://schemas.openxmlformats.org/drawingml/2006/wordprocessingDrawing" xmlns:w10="urn:schemas-microsoft-com:office:word" xmlns:w="http://schemas.openxmlformats.org/wordprocessingml/2006/main" xmlns:w14="http://schemas.microsoft.com/office/word/2010/wordml" xmlns:w15="http://schemas.microsoft.com/office/word/2012/wordml" xmlns:wpg="http://schemas.microsoft.com/office/word/2010/wordprocessingGroup" xmlns:wpi="http://schemas.microsoft.com/office/word/2010/wordprocessingInk" xmlns:wne="http://schemas.microsoft.com/office/word/2006/wordml" xmlns:wps="http://schemas.microsoft.com/office/word/2010/wordprocessingShape" mc:Ignorable="w14 w15 wp14">
+<w:endnotes xmlns:wpc="http://schemas.microsoft.com/office/word/2010/wordprocessingCanvas" xmlns:cx="http://schemas.microsoft.com/office/drawing/2014/chartex" xmlns:cx1="http://schemas.microsoft.com/office/drawing/2015/9/8/chartex" xmlns:cx2="http://schemas.microsoft.com/office/drawing/2015/10/21/chartex" xmlns:cx3="http://schemas.microsoft.com/office/drawing/2016/5/9/chartex" xmlns:cx4="http://schemas.microsoft.com/office/drawing/2016/5/10/chartex" xmlns:cx5="http://schemas.microsoft.com/office/drawing/2016/5/11/chartex" xmlns:cx6="http://schemas.microsoft.com/office/drawing/2016/5/12/chartex" xmlns:cx7="http://schemas.microsoft.com/office/drawing/2016/5/13/chartex" xmlns:cx8="http://schemas.microsoft.com/office/drawing/2016/5/14/chartex" xmlns:mc="http://schemas.openxmlformats.org/markup-compatibility/2006" xmlns:aink="http://schemas.microsoft.com/office/drawing/2016/ink" xmlns:am3d="http://schemas.microsoft.com/office/drawing/2017/model3d" xmlns:o="urn:schemas-microsoft-com:office:office" xmlns:r="http://schemas.openxmlformats.org/officeDocument/2006/relationships" xmlns:m="http://schemas.openxmlformats.org/officeDocument/2006/math" xmlns:v="urn:schemas-microsoft-com:vml" xmlns:wp14="http://schemas.microsoft.com/office/word/2010/wordprocessingDrawing" xmlns:wp="http://schemas.openxmlformats.org/drawingml/2006/wordprocessingDrawing" xmlns:w10="urn:schemas-microsoft-com:office:word" xmlns:w="http://schemas.openxmlformats.org/wordprocessingml/2006/main" xmlns:w14="http://schemas.microsoft.com/office/word/2010/wordml" xmlns:w15="http://schemas.microsoft.com/office/word/2012/wordml" xmlns:w16cid="http://schemas.microsoft.com/office/word/2016/wordml/cid" xmlns:w16se="http://schemas.microsoft.com/office/word/2015/wordml/symex" xmlns:wpg="http://schemas.microsoft.com/office/word/2010/wordprocessingGroup" xmlns:wpi="http://schemas.microsoft.com/office/word/2010/wordprocessingInk" xmlns:wne="http://schemas.microsoft.com/office/word/2006/wordml" xmlns:wps="http://schemas.microsoft.com/office/word/2010/wordprocessingShape" mc:Ignorable="w14 w15 w16se w16cid wp14">
   <w:endnote w:type="separator" w:id="-1">
     <w:p>
       <w:r>
@@ -1597,7 +2325,7 @@
 </file>
 
 <file path=word/footer1.xml><?xml version="1.0" encoding="utf-8"?>
-<w:ftr xmlns:wpc="http://schemas.microsoft.com/office/word/2010/wordprocessingCanvas" xmlns:mc="http://schemas.openxmlformats.org/markup-compatibility/2006" xmlns:o="urn:schemas-microsoft-com:office:office" xmlns:r="http://schemas.openxmlformats.org/officeDocument/2006/relationships" xmlns:m="http://schemas.openxmlformats.org/officeDocument/2006/math" xmlns:v="urn:schemas-microsoft-com:vml" xmlns:wp14="http://schemas.microsoft.com/office/word/2010/wordprocessingDrawing" xmlns:wp="http://schemas.openxmlformats.org/drawingml/2006/wordprocessingDrawing" xmlns:w10="urn:schemas-microsoft-com:office:word" xmlns:w="http://schemas.openxmlformats.org/wordprocessingml/2006/main" xmlns:w14="http://schemas.microsoft.com/office/word/2010/wordml" xmlns:w15="http://schemas.microsoft.com/office/word/2012/wordml" xmlns:wpg="http://schemas.microsoft.com/office/word/2010/wordprocessingGroup" xmlns:wpi="http://schemas.microsoft.com/office/word/2010/wordprocessingInk" xmlns:wne="http://schemas.microsoft.com/office/word/2006/wordml" xmlns:wps="http://schemas.microsoft.com/office/word/2010/wordprocessingShape" mc:Ignorable="w14 w15 wp14">
+<w:ftr xmlns:wpc="http://schemas.microsoft.com/office/word/2010/wordprocessingCanvas" xmlns:cx="http://schemas.microsoft.com/office/drawing/2014/chartex" xmlns:cx1="http://schemas.microsoft.com/office/drawing/2015/9/8/chartex" xmlns:cx2="http://schemas.microsoft.com/office/drawing/2015/10/21/chartex" xmlns:cx3="http://schemas.microsoft.com/office/drawing/2016/5/9/chartex" xmlns:cx4="http://schemas.microsoft.com/office/drawing/2016/5/10/chartex" xmlns:cx5="http://schemas.microsoft.com/office/drawing/2016/5/11/chartex" xmlns:cx6="http://schemas.microsoft.com/office/drawing/2016/5/12/chartex" xmlns:cx7="http://schemas.microsoft.com/office/drawing/2016/5/13/chartex" xmlns:cx8="http://schemas.microsoft.com/office/drawing/2016/5/14/chartex" xmlns:mc="http://schemas.openxmlformats.org/markup-compatibility/2006" xmlns:aink="http://schemas.microsoft.com/office/drawing/2016/ink" xmlns:am3d="http://schemas.microsoft.com/office/drawing/2017/model3d" xmlns:o="urn:schemas-microsoft-com:office:office" xmlns:r="http://schemas.openxmlformats.org/officeDocument/2006/relationships" xmlns:m="http://schemas.openxmlformats.org/officeDocument/2006/math" xmlns:v="urn:schemas-microsoft-com:vml" xmlns:wp14="http://schemas.microsoft.com/office/word/2010/wordprocessingDrawing" xmlns:wp="http://schemas.openxmlformats.org/drawingml/2006/wordprocessingDrawing" xmlns:w10="urn:schemas-microsoft-com:office:word" xmlns:w="http://schemas.openxmlformats.org/wordprocessingml/2006/main" xmlns:w14="http://schemas.microsoft.com/office/word/2010/wordml" xmlns:w15="http://schemas.microsoft.com/office/word/2012/wordml" xmlns:w16cid="http://schemas.microsoft.com/office/word/2016/wordml/cid" xmlns:w16se="http://schemas.microsoft.com/office/word/2015/wordml/symex" xmlns:wpg="http://schemas.microsoft.com/office/word/2010/wordprocessingGroup" xmlns:wpi="http://schemas.microsoft.com/office/word/2010/wordprocessingInk" xmlns:wne="http://schemas.microsoft.com/office/word/2006/wordml" xmlns:wps="http://schemas.microsoft.com/office/word/2010/wordprocessingShape" mc:Ignorable="w14 w15 w16se w16cid wp14">
   <w:sdt>
     <w:sdtPr>
       <w:id w:val="-863517045"/>
@@ -2005,7 +2733,7 @@
 </file>
 
 <file path=word/footnotes.xml><?xml version="1.0" encoding="utf-8"?>
-<w:footnotes xmlns:wpc="http://schemas.microsoft.com/office/word/2010/wordprocessingCanvas" xmlns:mc="http://schemas.openxmlformats.org/markup-compatibility/2006" xmlns:o="urn:schemas-microsoft-com:office:office" xmlns:r="http://schemas.openxmlformats.org/officeDocument/2006/relationships" xmlns:m="http://schemas.openxmlformats.org/officeDocument/2006/math" xmlns:v="urn:schemas-microsoft-com:vml" xmlns:wp14="http://schemas.microsoft.com/office/word/2010/wordprocessingDrawing" xmlns:wp="http://schemas.openxmlformats.org/drawingml/2006/wordprocessingDrawing" xmlns:w10="urn:schemas-microsoft-com:office:word" xmlns:w="http://schemas.openxmlformats.org/wordprocessingml/2006/main" xmlns:w14="http://schemas.microsoft.com/office/word/2010/wordml" xmlns:w15="http://schemas.microsoft.com/office/word/2012/wordml" xmlns:wpg="http://schemas.microsoft.com/office/word/2010/wordprocessingGroup" xmlns:wpi="http://schemas.microsoft.com/office/word/2010/wordprocessingInk" xmlns:wne="http://schemas.microsoft.com/office/word/2006/wordml" xmlns:wps="http://schemas.microsoft.com/office/word/2010/wordprocessingShape" mc:Ignorable="w14 w15 wp14">
+<w:footnotes xmlns:wpc="http://schemas.microsoft.com/office/word/2010/wordprocessingCanvas" xmlns:cx="http://schemas.microsoft.com/office/drawing/2014/chartex" xmlns:cx1="http://schemas.microsoft.com/office/drawing/2015/9/8/chartex" xmlns:cx2="http://schemas.microsoft.com/office/drawing/2015/10/21/chartex" xmlns:cx3="http://schemas.microsoft.com/office/drawing/2016/5/9/chartex" xmlns:cx4="http://schemas.microsoft.com/office/drawing/2016/5/10/chartex" xmlns:cx5="http://schemas.microsoft.com/office/drawing/2016/5/11/chartex" xmlns:cx6="http://schemas.microsoft.com/office/drawing/2016/5/12/chartex" xmlns:cx7="http://schemas.microsoft.com/office/drawing/2016/5/13/chartex" xmlns:cx8="http://schemas.microsoft.com/office/drawing/2016/5/14/chartex" xmlns:mc="http://schemas.openxmlformats.org/markup-compatibility/2006" xmlns:aink="http://schemas.microsoft.com/office/drawing/2016/ink" xmlns:am3d="http://schemas.microsoft.com/office/drawing/2017/model3d" xmlns:o="urn:schemas-microsoft-com:office:office" xmlns:r="http://schemas.openxmlformats.org/officeDocument/2006/relationships" xmlns:m="http://schemas.openxmlformats.org/officeDocument/2006/math" xmlns:v="urn:schemas-microsoft-com:vml" xmlns:wp14="http://schemas.microsoft.com/office/word/2010/wordprocessingDrawing" xmlns:wp="http://schemas.openxmlformats.org/drawingml/2006/wordprocessingDrawing" xmlns:w10="urn:schemas-microsoft-com:office:word" xmlns:w="http://schemas.openxmlformats.org/wordprocessingml/2006/main" xmlns:w14="http://schemas.microsoft.com/office/word/2010/wordml" xmlns:w15="http://schemas.microsoft.com/office/word/2012/wordml" xmlns:w16cid="http://schemas.microsoft.com/office/word/2016/wordml/cid" xmlns:w16se="http://schemas.microsoft.com/office/word/2015/wordml/symex" xmlns:wpg="http://schemas.microsoft.com/office/word/2010/wordprocessingGroup" xmlns:wpi="http://schemas.microsoft.com/office/word/2010/wordprocessingInk" xmlns:wne="http://schemas.microsoft.com/office/word/2006/wordml" xmlns:wps="http://schemas.microsoft.com/office/word/2010/wordprocessingShape" mc:Ignorable="w14 w15 w16se w16cid wp14">
   <w:footnote w:type="separator" w:id="-1">
     <w:p>
       <w:r>
@@ -2024,7 +2752,7 @@
 </file>
 
 <file path=word/header1.xml><?xml version="1.0" encoding="utf-8"?>
-<w:hdr xmlns:wpc="http://schemas.microsoft.com/office/word/2010/wordprocessingCanvas" xmlns:mc="http://schemas.openxmlformats.org/markup-compatibility/2006" xmlns:o="urn:schemas-microsoft-com:office:office" xmlns:r="http://schemas.openxmlformats.org/officeDocument/2006/relationships" xmlns:m="http://schemas.openxmlformats.org/officeDocument/2006/math" xmlns:v="urn:schemas-microsoft-com:vml" xmlns:wp14="http://schemas.microsoft.com/office/word/2010/wordprocessingDrawing" xmlns:wp="http://schemas.openxmlformats.org/drawingml/2006/wordprocessingDrawing" xmlns:w10="urn:schemas-microsoft-com:office:word" xmlns:w="http://schemas.openxmlformats.org/wordprocessingml/2006/main" xmlns:w14="http://schemas.microsoft.com/office/word/2010/wordml" xmlns:w15="http://schemas.microsoft.com/office/word/2012/wordml" xmlns:wpg="http://schemas.microsoft.com/office/word/2010/wordprocessingGroup" xmlns:wpi="http://schemas.microsoft.com/office/word/2010/wordprocessingInk" xmlns:wne="http://schemas.microsoft.com/office/word/2006/wordml" xmlns:wps="http://schemas.microsoft.com/office/word/2010/wordprocessingShape" mc:Ignorable="w14 w15 wp14">
+<w:hdr xmlns:wpc="http://schemas.microsoft.com/office/word/2010/wordprocessingCanvas" xmlns:cx="http://schemas.microsoft.com/office/drawing/2014/chartex" xmlns:cx1="http://schemas.microsoft.com/office/drawing/2015/9/8/chartex" xmlns:cx2="http://schemas.microsoft.com/office/drawing/2015/10/21/chartex" xmlns:cx3="http://schemas.microsoft.com/office/drawing/2016/5/9/chartex" xmlns:cx4="http://schemas.microsoft.com/office/drawing/2016/5/10/chartex" xmlns:cx5="http://schemas.microsoft.com/office/drawing/2016/5/11/chartex" xmlns:cx6="http://schemas.microsoft.com/office/drawing/2016/5/12/chartex" xmlns:cx7="http://schemas.microsoft.com/office/drawing/2016/5/13/chartex" xmlns:cx8="http://schemas.microsoft.com/office/drawing/2016/5/14/chartex" xmlns:mc="http://schemas.openxmlformats.org/markup-compatibility/2006" xmlns:aink="http://schemas.microsoft.com/office/drawing/2016/ink" xmlns:am3d="http://schemas.microsoft.com/office/drawing/2017/model3d" xmlns:o="urn:schemas-microsoft-com:office:office" xmlns:r="http://schemas.openxmlformats.org/officeDocument/2006/relationships" xmlns:m="http://schemas.openxmlformats.org/officeDocument/2006/math" xmlns:v="urn:schemas-microsoft-com:vml" xmlns:wp14="http://schemas.microsoft.com/office/word/2010/wordprocessingDrawing" xmlns:wp="http://schemas.openxmlformats.org/drawingml/2006/wordprocessingDrawing" xmlns:w10="urn:schemas-microsoft-com:office:word" xmlns:w="http://schemas.openxmlformats.org/wordprocessingml/2006/main" xmlns:w14="http://schemas.microsoft.com/office/word/2010/wordml" xmlns:w15="http://schemas.microsoft.com/office/word/2012/wordml" xmlns:w16cid="http://schemas.microsoft.com/office/word/2016/wordml/cid" xmlns:w16se="http://schemas.microsoft.com/office/word/2015/wordml/symex" xmlns:wpg="http://schemas.microsoft.com/office/word/2010/wordprocessingGroup" xmlns:wpi="http://schemas.microsoft.com/office/word/2010/wordprocessingInk" xmlns:wne="http://schemas.microsoft.com/office/word/2006/wordml" xmlns:wps="http://schemas.microsoft.com/office/word/2010/wordprocessingShape" mc:Ignorable="w14 w15 w16se w16cid wp14">
   <w:p>
     <w:pPr>
       <w:pStyle w:val="Encabezado"/>
@@ -2310,8 +3038,97 @@
 </file>
 
 <file path=word/numbering.xml><?xml version="1.0" encoding="utf-8"?>
-<w:numbering xmlns:wpc="http://schemas.microsoft.com/office/word/2010/wordprocessingCanvas" xmlns:mc="http://schemas.openxmlformats.org/markup-compatibility/2006" xmlns:o="urn:schemas-microsoft-com:office:office" xmlns:r="http://schemas.openxmlformats.org/officeDocument/2006/relationships" xmlns:m="http://schemas.openxmlformats.org/officeDocument/2006/math" xmlns:v="urn:schemas-microsoft-com:vml" xmlns:wp14="http://schemas.microsoft.com/office/word/2010/wordprocessingDrawing" xmlns:wp="http://schemas.openxmlformats.org/drawingml/2006/wordprocessingDrawing" xmlns:w10="urn:schemas-microsoft-com:office:word" xmlns:w="http://schemas.openxmlformats.org/wordprocessingml/2006/main" xmlns:w14="http://schemas.microsoft.com/office/word/2010/wordml" xmlns:w15="http://schemas.microsoft.com/office/word/2012/wordml" xmlns:wpg="http://schemas.microsoft.com/office/word/2010/wordprocessingGroup" xmlns:wpi="http://schemas.microsoft.com/office/word/2010/wordprocessingInk" xmlns:wne="http://schemas.microsoft.com/office/word/2006/wordml" xmlns:wps="http://schemas.microsoft.com/office/word/2010/wordprocessingShape" mc:Ignorable="w14 w15 wp14">
+<w:numbering xmlns:wpc="http://schemas.microsoft.com/office/word/2010/wordprocessingCanvas" xmlns:cx="http://schemas.microsoft.com/office/drawing/2014/chartex" xmlns:cx1="http://schemas.microsoft.com/office/drawing/2015/9/8/chartex" xmlns:cx2="http://schemas.microsoft.com/office/drawing/2015/10/21/chartex" xmlns:cx3="http://schemas.microsoft.com/office/drawing/2016/5/9/chartex" xmlns:cx4="http://schemas.microsoft.com/office/drawing/2016/5/10/chartex" xmlns:cx5="http://schemas.microsoft.com/office/drawing/2016/5/11/chartex" xmlns:cx6="http://schemas.microsoft.com/office/drawing/2016/5/12/chartex" xmlns:cx7="http://schemas.microsoft.com/office/drawing/2016/5/13/chartex" xmlns:cx8="http://schemas.microsoft.com/office/drawing/2016/5/14/chartex" xmlns:mc="http://schemas.openxmlformats.org/markup-compatibility/2006" xmlns:aink="http://schemas.microsoft.com/office/drawing/2016/ink" xmlns:am3d="http://schemas.microsoft.com/office/drawing/2017/model3d" xmlns:o="urn:schemas-microsoft-com:office:office" xmlns:r="http://schemas.openxmlformats.org/officeDocument/2006/relationships" xmlns:m="http://schemas.openxmlformats.org/officeDocument/2006/math" xmlns:v="urn:schemas-microsoft-com:vml" xmlns:wp14="http://schemas.microsoft.com/office/word/2010/wordprocessingDrawing" xmlns:wp="http://schemas.openxmlformats.org/drawingml/2006/wordprocessingDrawing" xmlns:w10="urn:schemas-microsoft-com:office:word" xmlns:w="http://schemas.openxmlformats.org/wordprocessingml/2006/main" xmlns:w14="http://schemas.microsoft.com/office/word/2010/wordml" xmlns:w15="http://schemas.microsoft.com/office/word/2012/wordml" xmlns:w16cid="http://schemas.microsoft.com/office/word/2016/wordml/cid" xmlns:w16se="http://schemas.microsoft.com/office/word/2015/wordml/symex" xmlns:wpg="http://schemas.microsoft.com/office/word/2010/wordprocessingGroup" xmlns:wpi="http://schemas.microsoft.com/office/word/2010/wordprocessingInk" xmlns:wne="http://schemas.microsoft.com/office/word/2006/wordml" xmlns:wps="http://schemas.microsoft.com/office/word/2010/wordprocessingShape" mc:Ignorable="w14 w15 w16se w16cid wp14">
   <w:abstractNum w:abstractNumId="0" w15:restartNumberingAfterBreak="0">
+    <w:nsid w:val="00E158C8"/>
+    <w:multiLevelType w:val="hybridMultilevel"/>
+    <w:tmpl w:val="9E441BEC"/>
+    <w:lvl w:ilvl="0" w:tplc="C862DEEC">
+      <w:start w:val="1"/>
+      <w:numFmt w:val="lowerLetter"/>
+      <w:lvlText w:val="%1-"/>
+      <w:lvlJc w:val="left"/>
+      <w:pPr>
+        <w:ind w:left="1428" w:hanging="360"/>
+      </w:pPr>
+      <w:rPr>
+        <w:rFonts w:hint="default"/>
+      </w:rPr>
+    </w:lvl>
+    <w:lvl w:ilvl="1" w:tplc="340A0019" w:tentative="1">
+      <w:start w:val="1"/>
+      <w:numFmt w:val="lowerLetter"/>
+      <w:lvlText w:val="%2."/>
+      <w:lvlJc w:val="left"/>
+      <w:pPr>
+        <w:ind w:left="2148" w:hanging="360"/>
+      </w:pPr>
+    </w:lvl>
+    <w:lvl w:ilvl="2" w:tplc="340A001B" w:tentative="1">
+      <w:start w:val="1"/>
+      <w:numFmt w:val="lowerRoman"/>
+      <w:lvlText w:val="%3."/>
+      <w:lvlJc w:val="right"/>
+      <w:pPr>
+        <w:ind w:left="2868" w:hanging="180"/>
+      </w:pPr>
+    </w:lvl>
+    <w:lvl w:ilvl="3" w:tplc="340A000F" w:tentative="1">
+      <w:start w:val="1"/>
+      <w:numFmt w:val="decimal"/>
+      <w:lvlText w:val="%4."/>
+      <w:lvlJc w:val="left"/>
+      <w:pPr>
+        <w:ind w:left="3588" w:hanging="360"/>
+      </w:pPr>
+    </w:lvl>
+    <w:lvl w:ilvl="4" w:tplc="340A0019" w:tentative="1">
+      <w:start w:val="1"/>
+      <w:numFmt w:val="lowerLetter"/>
+      <w:lvlText w:val="%5."/>
+      <w:lvlJc w:val="left"/>
+      <w:pPr>
+        <w:ind w:left="4308" w:hanging="360"/>
+      </w:pPr>
+    </w:lvl>
+    <w:lvl w:ilvl="5" w:tplc="340A001B" w:tentative="1">
+      <w:start w:val="1"/>
+      <w:numFmt w:val="lowerRoman"/>
+      <w:lvlText w:val="%6."/>
+      <w:lvlJc w:val="right"/>
+      <w:pPr>
+        <w:ind w:left="5028" w:hanging="180"/>
+      </w:pPr>
+    </w:lvl>
+    <w:lvl w:ilvl="6" w:tplc="340A000F" w:tentative="1">
+      <w:start w:val="1"/>
+      <w:numFmt w:val="decimal"/>
+      <w:lvlText w:val="%7."/>
+      <w:lvlJc w:val="left"/>
+      <w:pPr>
+        <w:ind w:left="5748" w:hanging="360"/>
+      </w:pPr>
+    </w:lvl>
+    <w:lvl w:ilvl="7" w:tplc="340A0019" w:tentative="1">
+      <w:start w:val="1"/>
+      <w:numFmt w:val="lowerLetter"/>
+      <w:lvlText w:val="%8."/>
+      <w:lvlJc w:val="left"/>
+      <w:pPr>
+        <w:ind w:left="6468" w:hanging="360"/>
+      </w:pPr>
+    </w:lvl>
+    <w:lvl w:ilvl="8" w:tplc="340A001B" w:tentative="1">
+      <w:start w:val="1"/>
+      <w:numFmt w:val="lowerRoman"/>
+      <w:lvlText w:val="%9."/>
+      <w:lvlJc w:val="right"/>
+      <w:pPr>
+        <w:ind w:left="7188" w:hanging="180"/>
+      </w:pPr>
+    </w:lvl>
+  </w:abstractNum>
+  <w:abstractNum w:abstractNumId="1" w15:restartNumberingAfterBreak="0">
     <w:nsid w:val="01362B53"/>
     <w:multiLevelType w:val="hybridMultilevel"/>
     <w:tmpl w:val="78C8267A"/>
@@ -2424,7 +3241,7 @@
       </w:rPr>
     </w:lvl>
   </w:abstractNum>
-  <w:abstractNum w:abstractNumId="1" w15:restartNumberingAfterBreak="0">
+  <w:abstractNum w:abstractNumId="2" w15:restartNumberingAfterBreak="0">
     <w:nsid w:val="02831200"/>
     <w:multiLevelType w:val="hybridMultilevel"/>
     <w:tmpl w:val="6C7EB14E"/>
@@ -2510,7 +3327,7 @@
       </w:pPr>
     </w:lvl>
   </w:abstractNum>
-  <w:abstractNum w:abstractNumId="2" w15:restartNumberingAfterBreak="0">
+  <w:abstractNum w:abstractNumId="3" w15:restartNumberingAfterBreak="0">
     <w:nsid w:val="07421229"/>
     <w:multiLevelType w:val="hybridMultilevel"/>
     <w:tmpl w:val="C37040E2"/>
@@ -2596,7 +3413,7 @@
       </w:pPr>
     </w:lvl>
   </w:abstractNum>
-  <w:abstractNum w:abstractNumId="3" w15:restartNumberingAfterBreak="0">
+  <w:abstractNum w:abstractNumId="4" w15:restartNumberingAfterBreak="0">
     <w:nsid w:val="0B752A61"/>
     <w:multiLevelType w:val="hybridMultilevel"/>
     <w:tmpl w:val="B8062BE2"/>
@@ -2686,7 +3503,7 @@
       </w:pPr>
     </w:lvl>
   </w:abstractNum>
-  <w:abstractNum w:abstractNumId="4" w15:restartNumberingAfterBreak="0">
+  <w:abstractNum w:abstractNumId="5" w15:restartNumberingAfterBreak="0">
     <w:nsid w:val="0BAC6940"/>
     <w:multiLevelType w:val="hybridMultilevel"/>
     <w:tmpl w:val="1CEA8AF2"/>
@@ -2799,7 +3616,7 @@
       </w:rPr>
     </w:lvl>
   </w:abstractNum>
-  <w:abstractNum w:abstractNumId="5" w15:restartNumberingAfterBreak="0">
+  <w:abstractNum w:abstractNumId="6" w15:restartNumberingAfterBreak="0">
     <w:nsid w:val="0E3E0D32"/>
     <w:multiLevelType w:val="hybridMultilevel"/>
     <w:tmpl w:val="E89C476E"/>
@@ -2912,7 +3729,7 @@
       </w:rPr>
     </w:lvl>
   </w:abstractNum>
-  <w:abstractNum w:abstractNumId="6" w15:restartNumberingAfterBreak="0">
+  <w:abstractNum w:abstractNumId="7" w15:restartNumberingAfterBreak="0">
     <w:nsid w:val="108855AB"/>
     <w:multiLevelType w:val="hybridMultilevel"/>
     <w:tmpl w:val="2F3EBF52"/>
@@ -3001,7 +3818,7 @@
       </w:pPr>
     </w:lvl>
   </w:abstractNum>
-  <w:abstractNum w:abstractNumId="7" w15:restartNumberingAfterBreak="0">
+  <w:abstractNum w:abstractNumId="8" w15:restartNumberingAfterBreak="0">
     <w:nsid w:val="14E83A00"/>
     <w:multiLevelType w:val="hybridMultilevel"/>
     <w:tmpl w:val="E8440AC4"/>
@@ -3090,7 +3907,7 @@
       </w:pPr>
     </w:lvl>
   </w:abstractNum>
-  <w:abstractNum w:abstractNumId="8" w15:restartNumberingAfterBreak="0">
+  <w:abstractNum w:abstractNumId="9" w15:restartNumberingAfterBreak="0">
     <w:nsid w:val="171C3762"/>
     <w:multiLevelType w:val="hybridMultilevel"/>
     <w:tmpl w:val="D58E3370"/>
@@ -3176,7 +3993,7 @@
       </w:pPr>
     </w:lvl>
   </w:abstractNum>
-  <w:abstractNum w:abstractNumId="9" w15:restartNumberingAfterBreak="0">
+  <w:abstractNum w:abstractNumId="10" w15:restartNumberingAfterBreak="0">
     <w:nsid w:val="18453F23"/>
     <w:multiLevelType w:val="hybridMultilevel"/>
     <w:tmpl w:val="5C92B2B8"/>
@@ -3265,7 +4082,7 @@
       </w:pPr>
     </w:lvl>
   </w:abstractNum>
-  <w:abstractNum w:abstractNumId="10" w15:restartNumberingAfterBreak="0">
+  <w:abstractNum w:abstractNumId="11" w15:restartNumberingAfterBreak="0">
     <w:nsid w:val="18B22981"/>
     <w:multiLevelType w:val="hybridMultilevel"/>
     <w:tmpl w:val="FE3042CA"/>
@@ -3351,7 +4168,7 @@
       </w:pPr>
     </w:lvl>
   </w:abstractNum>
-  <w:abstractNum w:abstractNumId="11" w15:restartNumberingAfterBreak="0">
+  <w:abstractNum w:abstractNumId="12" w15:restartNumberingAfterBreak="0">
     <w:nsid w:val="1A543257"/>
     <w:multiLevelType w:val="multilevel"/>
     <w:tmpl w:val="F756341E"/>
@@ -3464,7 +4281,7 @@
       </w:rPr>
     </w:lvl>
   </w:abstractNum>
-  <w:abstractNum w:abstractNumId="12" w15:restartNumberingAfterBreak="0">
+  <w:abstractNum w:abstractNumId="13" w15:restartNumberingAfterBreak="0">
     <w:nsid w:val="1BC1704C"/>
     <w:multiLevelType w:val="hybridMultilevel"/>
     <w:tmpl w:val="BEF09D66"/>
@@ -3581,7 +4398,7 @@
       </w:rPr>
     </w:lvl>
   </w:abstractNum>
-  <w:abstractNum w:abstractNumId="13" w15:restartNumberingAfterBreak="0">
+  <w:abstractNum w:abstractNumId="14" w15:restartNumberingAfterBreak="0">
     <w:nsid w:val="1E613204"/>
     <w:multiLevelType w:val="hybridMultilevel"/>
     <w:tmpl w:val="08C60FEC"/>
@@ -3694,7 +4511,7 @@
       </w:rPr>
     </w:lvl>
   </w:abstractNum>
-  <w:abstractNum w:abstractNumId="14" w15:restartNumberingAfterBreak="0">
+  <w:abstractNum w:abstractNumId="15" w15:restartNumberingAfterBreak="0">
     <w:nsid w:val="215B61A9"/>
     <w:multiLevelType w:val="hybridMultilevel"/>
     <w:tmpl w:val="C2C23C70"/>
@@ -3807,7 +4624,7 @@
       </w:rPr>
     </w:lvl>
   </w:abstractNum>
-  <w:abstractNum w:abstractNumId="15" w15:restartNumberingAfterBreak="0">
+  <w:abstractNum w:abstractNumId="16" w15:restartNumberingAfterBreak="0">
     <w:nsid w:val="22EF6585"/>
     <w:multiLevelType w:val="hybridMultilevel"/>
     <w:tmpl w:val="CC103372"/>
@@ -3920,7 +4737,7 @@
       </w:rPr>
     </w:lvl>
   </w:abstractNum>
-  <w:abstractNum w:abstractNumId="16" w15:restartNumberingAfterBreak="0">
+  <w:abstractNum w:abstractNumId="17" w15:restartNumberingAfterBreak="0">
     <w:nsid w:val="22FD0A99"/>
     <w:multiLevelType w:val="hybridMultilevel"/>
     <w:tmpl w:val="64C2E332"/>
@@ -4033,7 +4850,7 @@
       </w:rPr>
     </w:lvl>
   </w:abstractNum>
-  <w:abstractNum w:abstractNumId="17" w15:restartNumberingAfterBreak="0">
+  <w:abstractNum w:abstractNumId="18" w15:restartNumberingAfterBreak="0">
     <w:nsid w:val="23220805"/>
     <w:multiLevelType w:val="hybridMultilevel"/>
     <w:tmpl w:val="F65270C2"/>
@@ -4146,7 +4963,7 @@
       </w:rPr>
     </w:lvl>
   </w:abstractNum>
-  <w:abstractNum w:abstractNumId="18" w15:restartNumberingAfterBreak="0">
+  <w:abstractNum w:abstractNumId="19" w15:restartNumberingAfterBreak="0">
     <w:nsid w:val="2D2513D7"/>
     <w:multiLevelType w:val="hybridMultilevel"/>
     <w:tmpl w:val="AA9806D4"/>
@@ -4259,7 +5076,7 @@
       </w:rPr>
     </w:lvl>
   </w:abstractNum>
-  <w:abstractNum w:abstractNumId="19" w15:restartNumberingAfterBreak="0">
+  <w:abstractNum w:abstractNumId="20" w15:restartNumberingAfterBreak="0">
     <w:nsid w:val="351E7D42"/>
     <w:multiLevelType w:val="hybridMultilevel"/>
     <w:tmpl w:val="4D10CF20"/>
@@ -4372,7 +5189,7 @@
       </w:rPr>
     </w:lvl>
   </w:abstractNum>
-  <w:abstractNum w:abstractNumId="20" w15:restartNumberingAfterBreak="0">
+  <w:abstractNum w:abstractNumId="21" w15:restartNumberingAfterBreak="0">
     <w:nsid w:val="358D1341"/>
     <w:multiLevelType w:val="hybridMultilevel"/>
     <w:tmpl w:val="92B006F4"/>
@@ -4485,7 +5302,7 @@
       </w:rPr>
     </w:lvl>
   </w:abstractNum>
-  <w:abstractNum w:abstractNumId="21" w15:restartNumberingAfterBreak="0">
+  <w:abstractNum w:abstractNumId="22" w15:restartNumberingAfterBreak="0">
     <w:nsid w:val="3E6A17C5"/>
     <w:multiLevelType w:val="hybridMultilevel"/>
     <w:tmpl w:val="4262FC48"/>
@@ -4571,7 +5388,7 @@
       </w:pPr>
     </w:lvl>
   </w:abstractNum>
-  <w:abstractNum w:abstractNumId="22" w15:restartNumberingAfterBreak="0">
+  <w:abstractNum w:abstractNumId="23" w15:restartNumberingAfterBreak="0">
     <w:nsid w:val="3EE7528B"/>
     <w:multiLevelType w:val="hybridMultilevel"/>
     <w:tmpl w:val="CFD01646"/>
@@ -4688,7 +5505,7 @@
       </w:rPr>
     </w:lvl>
   </w:abstractNum>
-  <w:abstractNum w:abstractNumId="23" w15:restartNumberingAfterBreak="0">
+  <w:abstractNum w:abstractNumId="24" w15:restartNumberingAfterBreak="0">
     <w:nsid w:val="426733BA"/>
     <w:multiLevelType w:val="hybridMultilevel"/>
     <w:tmpl w:val="8C700B78"/>
@@ -4801,7 +5618,7 @@
       </w:rPr>
     </w:lvl>
   </w:abstractNum>
-  <w:abstractNum w:abstractNumId="24" w15:restartNumberingAfterBreak="0">
+  <w:abstractNum w:abstractNumId="25" w15:restartNumberingAfterBreak="0">
     <w:nsid w:val="42CC5078"/>
     <w:multiLevelType w:val="hybridMultilevel"/>
     <w:tmpl w:val="C7EA0B3A"/>
@@ -4914,7 +5731,7 @@
       </w:rPr>
     </w:lvl>
   </w:abstractNum>
-  <w:abstractNum w:abstractNumId="25" w15:restartNumberingAfterBreak="0">
+  <w:abstractNum w:abstractNumId="26" w15:restartNumberingAfterBreak="0">
     <w:nsid w:val="43E86ED8"/>
     <w:multiLevelType w:val="hybridMultilevel"/>
     <w:tmpl w:val="4BBCE02E"/>
@@ -5027,7 +5844,7 @@
       </w:rPr>
     </w:lvl>
   </w:abstractNum>
-  <w:abstractNum w:abstractNumId="26" w15:restartNumberingAfterBreak="0">
+  <w:abstractNum w:abstractNumId="27" w15:restartNumberingAfterBreak="0">
     <w:nsid w:val="452A2BFA"/>
     <w:multiLevelType w:val="hybridMultilevel"/>
     <w:tmpl w:val="B5180DDC"/>
@@ -5113,7 +5930,7 @@
       </w:pPr>
     </w:lvl>
   </w:abstractNum>
-  <w:abstractNum w:abstractNumId="27" w15:restartNumberingAfterBreak="0">
+  <w:abstractNum w:abstractNumId="28" w15:restartNumberingAfterBreak="0">
     <w:nsid w:val="458259B3"/>
     <w:multiLevelType w:val="hybridMultilevel"/>
     <w:tmpl w:val="CA8E1FF8"/>
@@ -5202,7 +6019,7 @@
       </w:pPr>
     </w:lvl>
   </w:abstractNum>
-  <w:abstractNum w:abstractNumId="28" w15:restartNumberingAfterBreak="0">
+  <w:abstractNum w:abstractNumId="29" w15:restartNumberingAfterBreak="0">
     <w:nsid w:val="48842AD5"/>
     <w:multiLevelType w:val="hybridMultilevel"/>
     <w:tmpl w:val="D422A420"/>
@@ -5315,7 +6132,7 @@
       </w:rPr>
     </w:lvl>
   </w:abstractNum>
-  <w:abstractNum w:abstractNumId="29" w15:restartNumberingAfterBreak="0">
+  <w:abstractNum w:abstractNumId="30" w15:restartNumberingAfterBreak="0">
     <w:nsid w:val="4BFF3174"/>
     <w:multiLevelType w:val="hybridMultilevel"/>
     <w:tmpl w:val="911A1932"/>
@@ -5404,7 +6221,7 @@
       </w:pPr>
     </w:lvl>
   </w:abstractNum>
-  <w:abstractNum w:abstractNumId="30" w15:restartNumberingAfterBreak="0">
+  <w:abstractNum w:abstractNumId="31" w15:restartNumberingAfterBreak="0">
     <w:nsid w:val="4D823907"/>
     <w:multiLevelType w:val="hybridMultilevel"/>
     <w:tmpl w:val="0CC654A0"/>
@@ -5517,7 +6334,7 @@
       </w:rPr>
     </w:lvl>
   </w:abstractNum>
-  <w:abstractNum w:abstractNumId="31" w15:restartNumberingAfterBreak="0">
+  <w:abstractNum w:abstractNumId="32" w15:restartNumberingAfterBreak="0">
     <w:nsid w:val="5089679A"/>
     <w:multiLevelType w:val="hybridMultilevel"/>
     <w:tmpl w:val="769CBED6"/>
@@ -5630,7 +6447,7 @@
       </w:rPr>
     </w:lvl>
   </w:abstractNum>
-  <w:abstractNum w:abstractNumId="32" w15:restartNumberingAfterBreak="0">
+  <w:abstractNum w:abstractNumId="33" w15:restartNumberingAfterBreak="0">
     <w:nsid w:val="521B1ADE"/>
     <w:multiLevelType w:val="hybridMultilevel"/>
     <w:tmpl w:val="C270CA2C"/>
@@ -5747,7 +6564,7 @@
       </w:rPr>
     </w:lvl>
   </w:abstractNum>
-  <w:abstractNum w:abstractNumId="33" w15:restartNumberingAfterBreak="0">
+  <w:abstractNum w:abstractNumId="34" w15:restartNumberingAfterBreak="0">
     <w:nsid w:val="5379089E"/>
     <w:multiLevelType w:val="hybridMultilevel"/>
     <w:tmpl w:val="AF689DAE"/>
@@ -5833,7 +6650,120 @@
       </w:pPr>
     </w:lvl>
   </w:abstractNum>
-  <w:abstractNum w:abstractNumId="34" w15:restartNumberingAfterBreak="0">
+  <w:abstractNum w:abstractNumId="35" w15:restartNumberingAfterBreak="0">
+    <w:nsid w:val="54700DD1"/>
+    <w:multiLevelType w:val="hybridMultilevel"/>
+    <w:tmpl w:val="3174B86A"/>
+    <w:lvl w:ilvl="0" w:tplc="340A0001">
+      <w:start w:val="1"/>
+      <w:numFmt w:val="bullet"/>
+      <w:lvlText w:val=""/>
+      <w:lvlJc w:val="left"/>
+      <w:pPr>
+        <w:ind w:left="1428" w:hanging="360"/>
+      </w:pPr>
+      <w:rPr>
+        <w:rFonts w:ascii="Symbol" w:hAnsi="Symbol" w:hint="default"/>
+      </w:rPr>
+    </w:lvl>
+    <w:lvl w:ilvl="1" w:tplc="340A0003" w:tentative="1">
+      <w:start w:val="1"/>
+      <w:numFmt w:val="bullet"/>
+      <w:lvlText w:val="o"/>
+      <w:lvlJc w:val="left"/>
+      <w:pPr>
+        <w:ind w:left="2148" w:hanging="360"/>
+      </w:pPr>
+      <w:rPr>
+        <w:rFonts w:ascii="Courier New" w:hAnsi="Courier New" w:cs="Courier New" w:hint="default"/>
+      </w:rPr>
+    </w:lvl>
+    <w:lvl w:ilvl="2" w:tplc="340A0005" w:tentative="1">
+      <w:start w:val="1"/>
+      <w:numFmt w:val="bullet"/>
+      <w:lvlText w:val=""/>
+      <w:lvlJc w:val="left"/>
+      <w:pPr>
+        <w:ind w:left="2868" w:hanging="360"/>
+      </w:pPr>
+      <w:rPr>
+        <w:rFonts w:ascii="Wingdings" w:hAnsi="Wingdings" w:hint="default"/>
+      </w:rPr>
+    </w:lvl>
+    <w:lvl w:ilvl="3" w:tplc="340A0001" w:tentative="1">
+      <w:start w:val="1"/>
+      <w:numFmt w:val="bullet"/>
+      <w:lvlText w:val=""/>
+      <w:lvlJc w:val="left"/>
+      <w:pPr>
+        <w:ind w:left="3588" w:hanging="360"/>
+      </w:pPr>
+      <w:rPr>
+        <w:rFonts w:ascii="Symbol" w:hAnsi="Symbol" w:hint="default"/>
+      </w:rPr>
+    </w:lvl>
+    <w:lvl w:ilvl="4" w:tplc="340A0003" w:tentative="1">
+      <w:start w:val="1"/>
+      <w:numFmt w:val="bullet"/>
+      <w:lvlText w:val="o"/>
+      <w:lvlJc w:val="left"/>
+      <w:pPr>
+        <w:ind w:left="4308" w:hanging="360"/>
+      </w:pPr>
+      <w:rPr>
+        <w:rFonts w:ascii="Courier New" w:hAnsi="Courier New" w:cs="Courier New" w:hint="default"/>
+      </w:rPr>
+    </w:lvl>
+    <w:lvl w:ilvl="5" w:tplc="340A0005" w:tentative="1">
+      <w:start w:val="1"/>
+      <w:numFmt w:val="bullet"/>
+      <w:lvlText w:val=""/>
+      <w:lvlJc w:val="left"/>
+      <w:pPr>
+        <w:ind w:left="5028" w:hanging="360"/>
+      </w:pPr>
+      <w:rPr>
+        <w:rFonts w:ascii="Wingdings" w:hAnsi="Wingdings" w:hint="default"/>
+      </w:rPr>
+    </w:lvl>
+    <w:lvl w:ilvl="6" w:tplc="340A0001" w:tentative="1">
+      <w:start w:val="1"/>
+      <w:numFmt w:val="bullet"/>
+      <w:lvlText w:val=""/>
+      <w:lvlJc w:val="left"/>
+      <w:pPr>
+        <w:ind w:left="5748" w:hanging="360"/>
+      </w:pPr>
+      <w:rPr>
+        <w:rFonts w:ascii="Symbol" w:hAnsi="Symbol" w:hint="default"/>
+      </w:rPr>
+    </w:lvl>
+    <w:lvl w:ilvl="7" w:tplc="340A0003" w:tentative="1">
+      <w:start w:val="1"/>
+      <w:numFmt w:val="bullet"/>
+      <w:lvlText w:val="o"/>
+      <w:lvlJc w:val="left"/>
+      <w:pPr>
+        <w:ind w:left="6468" w:hanging="360"/>
+      </w:pPr>
+      <w:rPr>
+        <w:rFonts w:ascii="Courier New" w:hAnsi="Courier New" w:cs="Courier New" w:hint="default"/>
+      </w:rPr>
+    </w:lvl>
+    <w:lvl w:ilvl="8" w:tplc="340A0005" w:tentative="1">
+      <w:start w:val="1"/>
+      <w:numFmt w:val="bullet"/>
+      <w:lvlText w:val=""/>
+      <w:lvlJc w:val="left"/>
+      <w:pPr>
+        <w:ind w:left="7188" w:hanging="360"/>
+      </w:pPr>
+      <w:rPr>
+        <w:rFonts w:ascii="Wingdings" w:hAnsi="Wingdings" w:hint="default"/>
+      </w:rPr>
+    </w:lvl>
+  </w:abstractNum>
+  <w:abstractNum w:abstractNumId="36" w15:restartNumberingAfterBreak="0">
     <w:nsid w:val="5D957805"/>
     <w:multiLevelType w:val="hybridMultilevel"/>
     <w:tmpl w:val="D08AE13A"/>
@@ -5923,7 +6853,7 @@
       </w:pPr>
     </w:lvl>
   </w:abstractNum>
-  <w:abstractNum w:abstractNumId="35" w15:restartNumberingAfterBreak="0">
+  <w:abstractNum w:abstractNumId="37" w15:restartNumberingAfterBreak="0">
     <w:nsid w:val="5F1C72BB"/>
     <w:multiLevelType w:val="hybridMultilevel"/>
     <w:tmpl w:val="670A44E8"/>
@@ -6036,7 +6966,7 @@
       </w:rPr>
     </w:lvl>
   </w:abstractNum>
-  <w:abstractNum w:abstractNumId="36" w15:restartNumberingAfterBreak="0">
+  <w:abstractNum w:abstractNumId="38" w15:restartNumberingAfterBreak="0">
     <w:nsid w:val="620F2E62"/>
     <w:multiLevelType w:val="hybridMultilevel"/>
     <w:tmpl w:val="4BEADD3E"/>
@@ -6149,7 +7079,7 @@
       </w:rPr>
     </w:lvl>
   </w:abstractNum>
-  <w:abstractNum w:abstractNumId="37" w15:restartNumberingAfterBreak="0">
+  <w:abstractNum w:abstractNumId="39" w15:restartNumberingAfterBreak="0">
     <w:nsid w:val="623302E2"/>
     <w:multiLevelType w:val="hybridMultilevel"/>
     <w:tmpl w:val="B2C01686"/>
@@ -6266,7 +7196,7 @@
       </w:rPr>
     </w:lvl>
   </w:abstractNum>
-  <w:abstractNum w:abstractNumId="38" w15:restartNumberingAfterBreak="0">
+  <w:abstractNum w:abstractNumId="40" w15:restartNumberingAfterBreak="0">
     <w:nsid w:val="682E0A56"/>
     <w:multiLevelType w:val="hybridMultilevel"/>
     <w:tmpl w:val="66C658CA"/>
@@ -6379,7 +7309,7 @@
       </w:rPr>
     </w:lvl>
   </w:abstractNum>
-  <w:abstractNum w:abstractNumId="39" w15:restartNumberingAfterBreak="0">
+  <w:abstractNum w:abstractNumId="41" w15:restartNumberingAfterBreak="0">
     <w:nsid w:val="6F281579"/>
     <w:multiLevelType w:val="hybridMultilevel"/>
     <w:tmpl w:val="D9423B3A"/>
@@ -6492,7 +7422,96 @@
       </w:rPr>
     </w:lvl>
   </w:abstractNum>
-  <w:abstractNum w:abstractNumId="40" w15:restartNumberingAfterBreak="0">
+  <w:abstractNum w:abstractNumId="42" w15:restartNumberingAfterBreak="0">
+    <w:nsid w:val="6FBD0623"/>
+    <w:multiLevelType w:val="hybridMultilevel"/>
+    <w:tmpl w:val="D4566F3C"/>
+    <w:lvl w:ilvl="0" w:tplc="8286C414">
+      <w:start w:val="1"/>
+      <w:numFmt w:val="decimal"/>
+      <w:lvlText w:val="%1-"/>
+      <w:lvlJc w:val="left"/>
+      <w:pPr>
+        <w:ind w:left="1776" w:hanging="360"/>
+      </w:pPr>
+      <w:rPr>
+        <w:rFonts w:hint="default"/>
+      </w:rPr>
+    </w:lvl>
+    <w:lvl w:ilvl="1" w:tplc="340A0019" w:tentative="1">
+      <w:start w:val="1"/>
+      <w:numFmt w:val="lowerLetter"/>
+      <w:lvlText w:val="%2."/>
+      <w:lvlJc w:val="left"/>
+      <w:pPr>
+        <w:ind w:left="2496" w:hanging="360"/>
+      </w:pPr>
+    </w:lvl>
+    <w:lvl w:ilvl="2" w:tplc="340A001B" w:tentative="1">
+      <w:start w:val="1"/>
+      <w:numFmt w:val="lowerRoman"/>
+      <w:lvlText w:val="%3."/>
+      <w:lvlJc w:val="right"/>
+      <w:pPr>
+        <w:ind w:left="3216" w:hanging="180"/>
+      </w:pPr>
+    </w:lvl>
+    <w:lvl w:ilvl="3" w:tplc="340A000F" w:tentative="1">
+      <w:start w:val="1"/>
+      <w:numFmt w:val="decimal"/>
+      <w:lvlText w:val="%4."/>
+      <w:lvlJc w:val="left"/>
+      <w:pPr>
+        <w:ind w:left="3936" w:hanging="360"/>
+      </w:pPr>
+    </w:lvl>
+    <w:lvl w:ilvl="4" w:tplc="340A0019" w:tentative="1">
+      <w:start w:val="1"/>
+      <w:numFmt w:val="lowerLetter"/>
+      <w:lvlText w:val="%5."/>
+      <w:lvlJc w:val="left"/>
+      <w:pPr>
+        <w:ind w:left="4656" w:hanging="360"/>
+      </w:pPr>
+    </w:lvl>
+    <w:lvl w:ilvl="5" w:tplc="340A001B" w:tentative="1">
+      <w:start w:val="1"/>
+      <w:numFmt w:val="lowerRoman"/>
+      <w:lvlText w:val="%6."/>
+      <w:lvlJc w:val="right"/>
+      <w:pPr>
+        <w:ind w:left="5376" w:hanging="180"/>
+      </w:pPr>
+    </w:lvl>
+    <w:lvl w:ilvl="6" w:tplc="340A000F" w:tentative="1">
+      <w:start w:val="1"/>
+      <w:numFmt w:val="decimal"/>
+      <w:lvlText w:val="%7."/>
+      <w:lvlJc w:val="left"/>
+      <w:pPr>
+        <w:ind w:left="6096" w:hanging="360"/>
+      </w:pPr>
+    </w:lvl>
+    <w:lvl w:ilvl="7" w:tplc="340A0019" w:tentative="1">
+      <w:start w:val="1"/>
+      <w:numFmt w:val="lowerLetter"/>
+      <w:lvlText w:val="%8."/>
+      <w:lvlJc w:val="left"/>
+      <w:pPr>
+        <w:ind w:left="6816" w:hanging="360"/>
+      </w:pPr>
+    </w:lvl>
+    <w:lvl w:ilvl="8" w:tplc="340A001B" w:tentative="1">
+      <w:start w:val="1"/>
+      <w:numFmt w:val="lowerRoman"/>
+      <w:lvlText w:val="%9."/>
+      <w:lvlJc w:val="right"/>
+      <w:pPr>
+        <w:ind w:left="7536" w:hanging="180"/>
+      </w:pPr>
+    </w:lvl>
+  </w:abstractNum>
+  <w:abstractNum w:abstractNumId="43" w15:restartNumberingAfterBreak="0">
     <w:nsid w:val="72AF725E"/>
     <w:multiLevelType w:val="hybridMultilevel"/>
     <w:tmpl w:val="9B9890E6"/>
@@ -6583,7 +7602,7 @@
       </w:pPr>
     </w:lvl>
   </w:abstractNum>
-  <w:abstractNum w:abstractNumId="41" w15:restartNumberingAfterBreak="0">
+  <w:abstractNum w:abstractNumId="44" w15:restartNumberingAfterBreak="0">
     <w:nsid w:val="783B3972"/>
     <w:multiLevelType w:val="hybridMultilevel"/>
     <w:tmpl w:val="FBE4F09E"/>
@@ -6672,7 +7691,7 @@
       </w:pPr>
     </w:lvl>
   </w:abstractNum>
-  <w:abstractNum w:abstractNumId="42" w15:restartNumberingAfterBreak="0">
+  <w:abstractNum w:abstractNumId="45" w15:restartNumberingAfterBreak="0">
     <w:nsid w:val="7AEF6F2B"/>
     <w:multiLevelType w:val="hybridMultilevel"/>
     <w:tmpl w:val="2C96D800"/>
@@ -6785,7 +7804,7 @@
       </w:rPr>
     </w:lvl>
   </w:abstractNum>
-  <w:abstractNum w:abstractNumId="43" w15:restartNumberingAfterBreak="0">
+  <w:abstractNum w:abstractNumId="46" w15:restartNumberingAfterBreak="0">
     <w:nsid w:val="7DFC10C5"/>
     <w:multiLevelType w:val="hybridMultilevel"/>
     <w:tmpl w:val="1618EFAE"/>
@@ -6875,154 +7894,163 @@
     </w:lvl>
   </w:abstractNum>
   <w:num w:numId="1">
-    <w:abstractNumId w:val="29"/>
+    <w:abstractNumId w:val="30"/>
   </w:num>
   <w:num w:numId="2">
-    <w:abstractNumId w:val="34"/>
+    <w:abstractNumId w:val="36"/>
   </w:num>
   <w:num w:numId="3">
-    <w:abstractNumId w:val="36"/>
+    <w:abstractNumId w:val="38"/>
   </w:num>
   <w:num w:numId="4">
-    <w:abstractNumId w:val="41"/>
+    <w:abstractNumId w:val="44"/>
   </w:num>
   <w:num w:numId="5">
-    <w:abstractNumId w:val="41"/>
+    <w:abstractNumId w:val="44"/>
     <w:lvlOverride w:ilvl="0">
       <w:startOverride w:val="2"/>
     </w:lvlOverride>
   </w:num>
   <w:num w:numId="6">
-    <w:abstractNumId w:val="34"/>
+    <w:abstractNumId w:val="36"/>
     <w:lvlOverride w:ilvl="0">
       <w:startOverride w:val="2"/>
     </w:lvlOverride>
   </w:num>
   <w:num w:numId="7">
+    <w:abstractNumId w:val="41"/>
+  </w:num>
+  <w:num w:numId="8">
+    <w:abstractNumId w:val="23"/>
+  </w:num>
+  <w:num w:numId="9">
+    <w:abstractNumId w:val="33"/>
+  </w:num>
+  <w:num w:numId="10">
+    <w:abstractNumId w:val="13"/>
+  </w:num>
+  <w:num w:numId="11">
     <w:abstractNumId w:val="39"/>
   </w:num>
-  <w:num w:numId="8">
+  <w:num w:numId="12">
+    <w:abstractNumId w:val="19"/>
+  </w:num>
+  <w:num w:numId="13">
+    <w:abstractNumId w:val="6"/>
+  </w:num>
+  <w:num w:numId="14">
+    <w:abstractNumId w:val="29"/>
+  </w:num>
+  <w:num w:numId="15">
+    <w:abstractNumId w:val="17"/>
+  </w:num>
+  <w:num w:numId="16">
+    <w:abstractNumId w:val="20"/>
+  </w:num>
+  <w:num w:numId="17">
+    <w:abstractNumId w:val="46"/>
+  </w:num>
+  <w:num w:numId="18">
+    <w:abstractNumId w:val="4"/>
+  </w:num>
+  <w:num w:numId="19">
+    <w:abstractNumId w:val="34"/>
+  </w:num>
+  <w:num w:numId="20">
+    <w:abstractNumId w:val="3"/>
+  </w:num>
+  <w:num w:numId="21">
+    <w:abstractNumId w:val="43"/>
+  </w:num>
+  <w:num w:numId="22">
+    <w:abstractNumId w:val="24"/>
+  </w:num>
+  <w:num w:numId="23">
+    <w:abstractNumId w:val="37"/>
+  </w:num>
+  <w:num w:numId="24">
+    <w:abstractNumId w:val="8"/>
+  </w:num>
+  <w:num w:numId="25">
+    <w:abstractNumId w:val="10"/>
+  </w:num>
+  <w:num w:numId="26">
+    <w:abstractNumId w:val="7"/>
+  </w:num>
+  <w:num w:numId="27">
+    <w:abstractNumId w:val="26"/>
+  </w:num>
+  <w:num w:numId="28">
+    <w:abstractNumId w:val="11"/>
+  </w:num>
+  <w:num w:numId="29">
+    <w:abstractNumId w:val="16"/>
+  </w:num>
+  <w:num w:numId="30">
+    <w:abstractNumId w:val="28"/>
+  </w:num>
+  <w:num w:numId="31">
+    <w:abstractNumId w:val="45"/>
+  </w:num>
+  <w:num w:numId="32">
+    <w:abstractNumId w:val="18"/>
+  </w:num>
+  <w:num w:numId="33">
+    <w:abstractNumId w:val="40"/>
+  </w:num>
+  <w:num w:numId="34">
+    <w:abstractNumId w:val="15"/>
+  </w:num>
+  <w:num w:numId="35">
+    <w:abstractNumId w:val="14"/>
+  </w:num>
+  <w:num w:numId="36">
+    <w:abstractNumId w:val="5"/>
+  </w:num>
+  <w:num w:numId="37">
+    <w:abstractNumId w:val="9"/>
+  </w:num>
+  <w:num w:numId="38">
+    <w:abstractNumId w:val="12"/>
+  </w:num>
+  <w:num w:numId="39">
+    <w:abstractNumId w:val="21"/>
+  </w:num>
+  <w:num w:numId="40">
+    <w:abstractNumId w:val="31"/>
+  </w:num>
+  <w:num w:numId="41">
     <w:abstractNumId w:val="22"/>
   </w:num>
-  <w:num w:numId="9">
+  <w:num w:numId="42">
+    <w:abstractNumId w:val="2"/>
+  </w:num>
+  <w:num w:numId="43">
     <w:abstractNumId w:val="32"/>
   </w:num>
-  <w:num w:numId="10">
-    <w:abstractNumId w:val="12"/>
+  <w:num w:numId="44">
+    <w:abstractNumId w:val="1"/>
   </w:num>
-  <w:num w:numId="11">
-    <w:abstractNumId w:val="37"/>
-  </w:num>
-  <w:num w:numId="12">
-    <w:abstractNumId w:val="18"/>
-  </w:num>
-  <w:num w:numId="13">
-    <w:abstractNumId w:val="5"/>
-  </w:num>
-  <w:num w:numId="14">
-    <w:abstractNumId w:val="28"/>
-  </w:num>
-  <w:num w:numId="15">
-    <w:abstractNumId w:val="16"/>
-  </w:num>
-  <w:num w:numId="16">
-    <w:abstractNumId w:val="19"/>
-  </w:num>
-  <w:num w:numId="17">
-    <w:abstractNumId w:val="43"/>
-  </w:num>
-  <w:num w:numId="18">
-    <w:abstractNumId w:val="3"/>
-  </w:num>
-  <w:num w:numId="19">
-    <w:abstractNumId w:val="33"/>
-  </w:num>
-  <w:num w:numId="20">
-    <w:abstractNumId w:val="2"/>
-  </w:num>
-  <w:num w:numId="21">
-    <w:abstractNumId w:val="40"/>
-  </w:num>
-  <w:num w:numId="22">
-    <w:abstractNumId w:val="23"/>
-  </w:num>
-  <w:num w:numId="23">
-    <w:abstractNumId w:val="35"/>
-  </w:num>
-  <w:num w:numId="24">
-    <w:abstractNumId w:val="7"/>
-  </w:num>
-  <w:num w:numId="25">
-    <w:abstractNumId w:val="9"/>
-  </w:num>
-  <w:num w:numId="26">
-    <w:abstractNumId w:val="6"/>
-  </w:num>
-  <w:num w:numId="27">
+  <w:num w:numId="45">
     <w:abstractNumId w:val="25"/>
   </w:num>
-  <w:num w:numId="28">
-    <w:abstractNumId w:val="10"/>
-  </w:num>
-  <w:num w:numId="29">
-    <w:abstractNumId w:val="15"/>
-  </w:num>
-  <w:num w:numId="30">
+  <w:num w:numId="46">
     <w:abstractNumId w:val="27"/>
   </w:num>
-  <w:num w:numId="31">
+  <w:num w:numId="47">
+    <w:abstractNumId w:val="0"/>
+  </w:num>
+  <w:num w:numId="48">
     <w:abstractNumId w:val="42"/>
   </w:num>
-  <w:num w:numId="32">
-    <w:abstractNumId w:val="17"/>
-  </w:num>
-  <w:num w:numId="33">
-    <w:abstractNumId w:val="38"/>
-  </w:num>
-  <w:num w:numId="34">
-    <w:abstractNumId w:val="14"/>
-  </w:num>
-  <w:num w:numId="35">
-    <w:abstractNumId w:val="13"/>
-  </w:num>
-  <w:num w:numId="36">
-    <w:abstractNumId w:val="4"/>
-  </w:num>
-  <w:num w:numId="37">
-    <w:abstractNumId w:val="8"/>
-  </w:num>
-  <w:num w:numId="38">
-    <w:abstractNumId w:val="11"/>
-  </w:num>
-  <w:num w:numId="39">
-    <w:abstractNumId w:val="20"/>
-  </w:num>
-  <w:num w:numId="40">
-    <w:abstractNumId w:val="30"/>
-  </w:num>
-  <w:num w:numId="41">
-    <w:abstractNumId w:val="21"/>
-  </w:num>
-  <w:num w:numId="42">
-    <w:abstractNumId w:val="1"/>
-  </w:num>
-  <w:num w:numId="43">
-    <w:abstractNumId w:val="31"/>
-  </w:num>
-  <w:num w:numId="44">
-    <w:abstractNumId w:val="0"/>
-  </w:num>
-  <w:num w:numId="45">
-    <w:abstractNumId w:val="24"/>
-  </w:num>
-  <w:num w:numId="46">
-    <w:abstractNumId w:val="26"/>
+  <w:num w:numId="49">
+    <w:abstractNumId w:val="35"/>
   </w:num>
 </w:numbering>
 </file>
 
 <file path=word/styles.xml><?xml version="1.0" encoding="utf-8"?>
-<w:styles xmlns:mc="http://schemas.openxmlformats.org/markup-compatibility/2006" xmlns:r="http://schemas.openxmlformats.org/officeDocument/2006/relationships" xmlns:w="http://schemas.openxmlformats.org/wordprocessingml/2006/main" xmlns:w14="http://schemas.microsoft.com/office/word/2010/wordml" xmlns:w15="http://schemas.microsoft.com/office/word/2012/wordml" mc:Ignorable="w14 w15">
+<w:styles xmlns:mc="http://schemas.openxmlformats.org/markup-compatibility/2006" xmlns:r="http://schemas.openxmlformats.org/officeDocument/2006/relationships" xmlns:w="http://schemas.openxmlformats.org/wordprocessingml/2006/main" xmlns:w14="http://schemas.microsoft.com/office/word/2010/wordml" xmlns:w15="http://schemas.microsoft.com/office/word/2012/wordml" xmlns:w16cid="http://schemas.microsoft.com/office/word/2016/wordml/cid" xmlns:w16se="http://schemas.microsoft.com/office/word/2015/wordml/symex" mc:Ignorable="w14 w15 w16se w16cid">
   <w:docDefaults>
     <w:rPrDefault>
       <w:rPr>
@@ -7038,7 +8066,7 @@
       </w:pPr>
     </w:pPrDefault>
   </w:docDefaults>
-  <w:latentStyles w:defLockedState="0" w:defUIPriority="99" w:defSemiHidden="0" w:defUnhideWhenUsed="0" w:defQFormat="0" w:count="371">
+  <w:latentStyles w:defLockedState="0" w:defUIPriority="99" w:defSemiHidden="0" w:defUnhideWhenUsed="0" w:defQFormat="0" w:count="376">
     <w:lsdException w:name="Normal" w:uiPriority="0" w:qFormat="1"/>
     <w:lsdException w:name="heading 1" w:uiPriority="0" w:qFormat="1"/>
     <w:lsdException w:name="heading 2" w:semiHidden="1" w:uiPriority="9" w:unhideWhenUsed="1"/>
@@ -7144,7 +8172,6 @@
     <w:lsdException w:name="HTML Sample" w:semiHidden="1" w:unhideWhenUsed="1"/>
     <w:lsdException w:name="HTML Typewriter" w:semiHidden="1" w:unhideWhenUsed="1"/>
     <w:lsdException w:name="HTML Variable" w:semiHidden="1" w:unhideWhenUsed="1"/>
-    <w:lsdException w:name="Normal Table" w:semiHidden="1" w:unhideWhenUsed="1"/>
     <w:lsdException w:name="annotation subject" w:semiHidden="1" w:unhideWhenUsed="1"/>
     <w:lsdException w:name="No List" w:semiHidden="1" w:unhideWhenUsed="1"/>
     <w:lsdException w:name="Outline List 1" w:semiHidden="1" w:unhideWhenUsed="1"/>
@@ -7187,11 +8214,8 @@
     <w:lsdException w:name="Table Contemporary" w:semiHidden="1" w:unhideWhenUsed="1"/>
     <w:lsdException w:name="Table Elegant" w:semiHidden="1" w:unhideWhenUsed="1"/>
     <w:lsdException w:name="Table Professional" w:semiHidden="1" w:unhideWhenUsed="1"/>
-    <w:lsdException w:name="Table Subtle 1" w:semiHidden="1" w:unhideWhenUsed="1"/>
     <w:lsdException w:name="Table Subtle 2" w:semiHidden="1" w:unhideWhenUsed="1"/>
     <w:lsdException w:name="Table Web 1" w:semiHidden="1" w:unhideWhenUsed="1"/>
-    <w:lsdException w:name="Table Web 2" w:semiHidden="1" w:unhideWhenUsed="1"/>
-    <w:lsdException w:name="Table Web 3" w:semiHidden="1" w:unhideWhenUsed="1"/>
     <w:lsdException w:name="Balloon Text" w:semiHidden="1" w:unhideWhenUsed="1"/>
     <w:lsdException w:name="Table Grid" w:uiPriority="59"/>
     <w:lsdException w:name="Table Theme" w:semiHidden="1" w:unhideWhenUsed="1"/>
@@ -7410,6 +8434,11 @@
     <w:lsdException w:name="List Table 5 Dark Accent 6" w:uiPriority="50"/>
     <w:lsdException w:name="List Table 6 Colorful Accent 6" w:uiPriority="51"/>
     <w:lsdException w:name="List Table 7 Colorful Accent 6" w:uiPriority="52"/>
+    <w:lsdException w:name="Mention" w:semiHidden="1" w:unhideWhenUsed="1"/>
+    <w:lsdException w:name="Smart Hyperlink" w:semiHidden="1" w:unhideWhenUsed="1"/>
+    <w:lsdException w:name="Hashtag" w:semiHidden="1" w:unhideWhenUsed="1"/>
+    <w:lsdException w:name="Unresolved Mention" w:semiHidden="1" w:unhideWhenUsed="1"/>
+    <w:lsdException w:name="Smart Link" w:semiHidden="1" w:unhideWhenUsed="1"/>
   </w:latentStyles>
   <w:style w:type="paragraph" w:default="1" w:styleId="Normal">
     <w:name w:val="Normal"/>
@@ -8530,6 +9559,11 @@
       </w:tcPr>
     </w:tblStylePr>
   </w:style>
+  <w:style w:type="character" w:customStyle="1" w:styleId="tlid-translation">
+    <w:name w:val="tlid-translation"/>
+    <w:basedOn w:val="Fuentedeprrafopredeter"/>
+    <w:rsid w:val="00764CC6"/>
+  </w:style>
 </w:styles>
 </file>
 
@@ -8819,31 +9853,6 @@
 </file>
 
 <file path=customXml/item1.xml><?xml version="1.0" encoding="utf-8"?>
-<?mso-contentType ?>
-<FormTemplates xmlns="http://schemas.microsoft.com/sharepoint/v3/contenttype/forms">
-  <Display>DocumentLibraryForm</Display>
-  <Edit>DocumentLibraryForm</Edit>
-  <New>DocumentLibraryForm</New>
-</FormTemplates>
-</file>
-
-<file path=customXml/item2.xml><?xml version="1.0" encoding="utf-8"?>
-<p:properties xmlns:p="http://schemas.microsoft.com/office/2006/metadata/properties" xmlns:xsi="http://www.w3.org/2001/XMLSchema-instance" xmlns:pc="http://schemas.microsoft.com/office/infopath/2007/PartnerControls">
-  <documentManagement>
-    <Estado xmlns="a150fe00-1c53-46dc-80fb-b2dbdb01b085">En Desarrollo</Estado>
-    <Fecha_x0020_de_x0020_Vencimiento xmlns="a150fe00-1c53-46dc-80fb-b2dbdb01b085" xsi:nil="true"/>
-    <Asignado_x0020_a xmlns="a150fe00-1c53-46dc-80fb-b2dbdb01b085">
-      <UserInfo>
-        <DisplayName/>
-        <AccountId xsi:nil="true"/>
-        <AccountType/>
-      </UserInfo>
-    </Asignado_x0020_a>
-  </documentManagement>
-</p:properties>
-</file>
-
-<file path=customXml/item3.xml><?xml version="1.0" encoding="utf-8"?>
 <ct:contentTypeSchema xmlns:ct="http://schemas.microsoft.com/office/2006/metadata/contentType" xmlns:ma="http://schemas.microsoft.com/office/2006/metadata/properties/metaAttributes" ct:_="" ma:_="" ma:contentTypeName="Documento" ma:contentTypeID="0x010100696708DD91543546AD12204098C89772" ma:contentTypeVersion="6" ma:contentTypeDescription="Crear nuevo documento." ma:contentTypeScope="" ma:versionID="d089fe28a85e2dabd80ff7e3a4bd6295">
   <xsd:schema xmlns:xsd="http://www.w3.org/2001/XMLSchema" xmlns:xs="http://www.w3.org/2001/XMLSchema" xmlns:p="http://schemas.microsoft.com/office/2006/metadata/properties" xmlns:ns2="a150fe00-1c53-46dc-80fb-b2dbdb01b085" targetNamespace="http://schemas.microsoft.com/office/2006/metadata/properties" ma:root="true" ma:fieldsID="a84bb8936301433f857d1fe2e5f94ee9" ns2:_="">
     <xsd:import namespace="a150fe00-1c53-46dc-80fb-b2dbdb01b085"/>
@@ -9002,11 +10011,64 @@
 </ct:contentTypeSchema>
 </file>
 
+<file path=customXml/item2.xml><?xml version="1.0" encoding="utf-8"?>
+<p:properties xmlns:p="http://schemas.microsoft.com/office/2006/metadata/properties" xmlns:xsi="http://www.w3.org/2001/XMLSchema-instance" xmlns:pc="http://schemas.microsoft.com/office/infopath/2007/PartnerControls">
+  <documentManagement>
+    <Estado xmlns="a150fe00-1c53-46dc-80fb-b2dbdb01b085">En Desarrollo</Estado>
+    <Fecha_x0020_de_x0020_Vencimiento xmlns="a150fe00-1c53-46dc-80fb-b2dbdb01b085" xsi:nil="true"/>
+    <Asignado_x0020_a xmlns="a150fe00-1c53-46dc-80fb-b2dbdb01b085">
+      <UserInfo>
+        <DisplayName/>
+        <AccountId xsi:nil="true"/>
+        <AccountType/>
+      </UserInfo>
+    </Asignado_x0020_a>
+  </documentManagement>
+</p:properties>
+</file>
+
+<file path=customXml/item3.xml><?xml version="1.0" encoding="utf-8"?>
+<?mso-contentType ?>
+<FormTemplates xmlns="http://schemas.microsoft.com/sharepoint/v3/contenttype/forms">
+  <Display>DocumentLibraryForm</Display>
+  <Edit>DocumentLibraryForm</Edit>
+  <New>DocumentLibraryForm</New>
+</FormTemplates>
+</file>
+
 <file path=customXml/item4.xml><?xml version="1.0" encoding="utf-8"?>
 <b:Sources xmlns:b="http://schemas.openxmlformats.org/officeDocument/2006/bibliography" xmlns="http://schemas.openxmlformats.org/officeDocument/2006/bibliography" SelectedStyle="\APA.XSL" StyleName="APA"/>
 </file>
 
 <file path=customXml/itemProps1.xml><?xml version="1.0" encoding="utf-8"?>
+<ds:datastoreItem xmlns:ds="http://schemas.openxmlformats.org/officeDocument/2006/customXml" ds:itemID="{ABDE4C67-BC8F-465E-B6A7-14D9B5C35C07}">
+  <ds:schemaRefs>
+    <ds:schemaRef ds:uri="http://schemas.microsoft.com/office/2006/metadata/contentType"/>
+    <ds:schemaRef ds:uri="http://schemas.microsoft.com/office/2006/metadata/properties/metaAttributes"/>
+    <ds:schemaRef ds:uri="http://www.w3.org/2001/XMLSchema"/>
+    <ds:schemaRef ds:uri="http://schemas.microsoft.com/office/2006/metadata/properties"/>
+    <ds:schemaRef ds:uri="a150fe00-1c53-46dc-80fb-b2dbdb01b085"/>
+    <ds:schemaRef ds:uri="http://schemas.microsoft.com/office/2006/documentManagement/types"/>
+    <ds:schemaRef ds:uri="http://schemas.microsoft.com/office/infopath/2007/PartnerControls"/>
+    <ds:schemaRef ds:uri="http://schemas.openxmlformats.org/package/2006/metadata/core-properties"/>
+    <ds:schemaRef ds:uri="http://purl.org/dc/elements/1.1/"/>
+    <ds:schemaRef ds:uri="http://purl.org/dc/terms/"/>
+    <ds:schemaRef ds:uri="http://schemas.microsoft.com/internal/obd"/>
+  </ds:schemaRefs>
+</ds:datastoreItem>
+</file>
+
+<file path=customXml/itemProps2.xml><?xml version="1.0" encoding="utf-8"?>
+<ds:datastoreItem xmlns:ds="http://schemas.openxmlformats.org/officeDocument/2006/customXml" ds:itemID="{7D8EE0F3-6311-4B52-B0D5-D072BA65ADBD}">
+  <ds:schemaRefs>
+    <ds:schemaRef ds:uri="http://schemas.microsoft.com/office/2006/metadata/properties"/>
+    <ds:schemaRef ds:uri="http://schemas.microsoft.com/office/infopath/2007/PartnerControls"/>
+    <ds:schemaRef ds:uri="a150fe00-1c53-46dc-80fb-b2dbdb01b085"/>
+  </ds:schemaRefs>
+</ds:datastoreItem>
+</file>
+
+<file path=customXml/itemProps3.xml><?xml version="1.0" encoding="utf-8"?>
 <ds:datastoreItem xmlns:ds="http://schemas.openxmlformats.org/officeDocument/2006/customXml" ds:itemID="{C691A4A1-28EB-4B2A-B48A-F18C870B2536}">
   <ds:schemaRefs>
     <ds:schemaRef ds:uri="http://schemas.microsoft.com/sharepoint/v3/contenttype/forms"/>
@@ -9014,28 +10076,8 @@
 </ds:datastoreItem>
 </file>
 
-<file path=customXml/itemProps2.xml><?xml version="1.0" encoding="utf-8"?>
-<ds:datastoreItem xmlns:ds="http://schemas.openxmlformats.org/officeDocument/2006/customXml" ds:itemID="{7D8EE0F3-6311-4B52-B0D5-D072BA65ADBD}">
-  <ds:schemaRefs>
-    <ds:schemaRef ds:uri="http://purl.org/dc/dcmitype/"/>
-    <ds:schemaRef ds:uri="http://purl.org/dc/elements/1.1/"/>
-    <ds:schemaRef ds:uri="http://schemas.microsoft.com/office/2006/documentManagement/types"/>
-    <ds:schemaRef ds:uri="http://schemas.openxmlformats.org/package/2006/metadata/core-properties"/>
-    <ds:schemaRef ds:uri="http://purl.org/dc/terms/"/>
-    <ds:schemaRef ds:uri="http://schemas.microsoft.com/office/2006/metadata/properties"/>
-    <ds:schemaRef ds:uri="http://schemas.microsoft.com/office/infopath/2007/PartnerControls"/>
-    <ds:schemaRef ds:uri="a150fe00-1c53-46dc-80fb-b2dbdb01b085"/>
-    <ds:schemaRef ds:uri="http://www.w3.org/XML/1998/namespace"/>
-  </ds:schemaRefs>
-</ds:datastoreItem>
-</file>
-
-<file path=customXml/itemProps3.xml><?xml version="1.0" encoding="utf-8"?>
-<ds:datastoreItem xmlns:ds="http://schemas.openxmlformats.org/officeDocument/2006/customXml" ds:itemID="{ABDE4C67-BC8F-465E-B6A7-14D9B5C35C07}"/>
-</file>
-
 <file path=customXml/itemProps4.xml><?xml version="1.0" encoding="utf-8"?>
-<ds:datastoreItem xmlns:ds="http://schemas.openxmlformats.org/officeDocument/2006/customXml" ds:itemID="{1B3FAF99-5A57-40FE-B179-9AFFBA147C4C}">
+<ds:datastoreItem xmlns:ds="http://schemas.openxmlformats.org/officeDocument/2006/customXml" ds:itemID="{D945A973-32F3-4EDC-8679-A10A19847417}">
   <ds:schemaRefs>
     <ds:schemaRef ds:uri="http://schemas.openxmlformats.org/officeDocument/2006/bibliography"/>
   </ds:schemaRefs>

</xml_diff>

<commit_message>
Actualización Taller Gobernabilidad Unidad 3
</commit_message>
<xml_diff>
--- a/trabajos.inacap.2019/Gestion de servicios y gobernabilidad TI/Material Unidad 3/Guía de Lectura 7 - Mejora Continua de Servicios.docx
+++ b/trabajos.inacap.2019/Gestion de servicios y gobernabilidad TI/Material Unidad 3/Guía de Lectura 7 - Mejora Continua de Servicios.docx
@@ -1260,15 +1260,6 @@
       <w:pPr>
         <w:pStyle w:val="Estilo3"/>
         <w:rPr>
-          <w:color w:val="404040" w:themeColor="text1" w:themeTint="BF"/>
-          <w:lang w:val="es-CL"/>
-        </w:rPr>
-      </w:pPr>
-    </w:p>
-    <w:p>
-      <w:pPr>
-        <w:pStyle w:val="Estilo3"/>
-        <w:rPr>
           <w:b/>
           <w:lang w:val="es-CL"/>
         </w:rPr>
@@ -1278,18 +1269,11 @@
           <w:b/>
           <w:lang w:val="es-CL"/>
         </w:rPr>
+        <w:lastRenderedPageBreak/>
         <w:t>Preguntas a responder:</w:t>
       </w:r>
-    </w:p>
-    <w:p>
-      <w:pPr>
-        <w:pStyle w:val="Estilo3"/>
-        <w:rPr>
-          <w:color w:val="404040" w:themeColor="text1" w:themeTint="BF"/>
-          <w:sz w:val="32"/>
-          <w:lang w:val="es-CL"/>
-        </w:rPr>
-      </w:pPr>
+      <w:bookmarkStart w:id="0" w:name="_GoBack"/>
+      <w:bookmarkEnd w:id="0"/>
     </w:p>
     <w:p>
       <w:pPr>
@@ -1699,7 +1683,189 @@
           <w:szCs w:val="22"/>
           <w:lang w:val="es-ES"/>
         </w:rPr>
-        <w:t>En cada proceso está relacionado con cuatro elementos que cada empresa debe de conocer e implementar de forma correcta. Sabiduría, Aplicar, Información y Conocimiento.</w:t>
+        <w:t xml:space="preserve">En cada proceso está relacionado con cuatro elementos que cada empresa debe de conocer e implementar de forma correcta. Sabiduría, </w:t>
+      </w:r>
+      <w:r>
+        <w:rPr>
+          <w:rFonts w:eastAsiaTheme="minorEastAsia"/>
+          <w:color w:val="404040" w:themeColor="text1" w:themeTint="BF"/>
+          <w:sz w:val="22"/>
+          <w:szCs w:val="22"/>
+          <w:lang w:val="es-ES"/>
+        </w:rPr>
+        <w:t>Datos</w:t>
+      </w:r>
+      <w:r>
+        <w:rPr>
+          <w:rFonts w:eastAsiaTheme="minorEastAsia"/>
+          <w:color w:val="404040" w:themeColor="text1" w:themeTint="BF"/>
+          <w:sz w:val="22"/>
+          <w:szCs w:val="22"/>
+          <w:lang w:val="es-ES"/>
+        </w:rPr>
+        <w:t>, Información y Conocimiento.</w:t>
+      </w:r>
+      <w:r>
+        <w:rPr>
+          <w:rFonts w:eastAsiaTheme="minorEastAsia"/>
+          <w:color w:val="404040" w:themeColor="text1" w:themeTint="BF"/>
+          <w:sz w:val="22"/>
+          <w:szCs w:val="22"/>
+          <w:lang w:val="es-ES"/>
+        </w:rPr>
+        <w:t xml:space="preserve"> Además, estas habilidades están incluidas dentro del ciclo Deming:</w:t>
+      </w:r>
+    </w:p>
+    <w:p>
+      <w:pPr>
+        <w:pStyle w:val="Estilo3"/>
+        <w:numPr>
+          <w:ilvl w:val="0"/>
+          <w:numId w:val="50"/>
+        </w:numPr>
+        <w:rPr>
+          <w:rFonts w:eastAsiaTheme="minorEastAsia"/>
+          <w:color w:val="404040" w:themeColor="text1" w:themeTint="BF"/>
+          <w:sz w:val="22"/>
+          <w:szCs w:val="22"/>
+          <w:lang w:val="es-ES"/>
+        </w:rPr>
+      </w:pPr>
+      <w:r>
+        <w:rPr>
+          <w:rFonts w:eastAsiaTheme="minorEastAsia"/>
+          <w:color w:val="404040" w:themeColor="text1" w:themeTint="BF"/>
+          <w:sz w:val="22"/>
+          <w:szCs w:val="22"/>
+          <w:lang w:val="es-ES"/>
+        </w:rPr>
+        <w:t>Entre Planificación y Hacer-&gt;</w:t>
+      </w:r>
+      <w:r>
+        <w:rPr>
+          <w:rFonts w:eastAsiaTheme="minorEastAsia"/>
+          <w:b/>
+          <w:bCs/>
+          <w:color w:val="404040" w:themeColor="text1" w:themeTint="BF"/>
+          <w:sz w:val="22"/>
+          <w:szCs w:val="22"/>
+          <w:lang w:val="es-ES"/>
+        </w:rPr>
+        <w:t>Datos</w:t>
+      </w:r>
+    </w:p>
+    <w:p>
+      <w:pPr>
+        <w:pStyle w:val="Estilo3"/>
+        <w:numPr>
+          <w:ilvl w:val="0"/>
+          <w:numId w:val="50"/>
+        </w:numPr>
+        <w:rPr>
+          <w:rFonts w:eastAsiaTheme="minorEastAsia"/>
+          <w:color w:val="404040" w:themeColor="text1" w:themeTint="BF"/>
+          <w:sz w:val="22"/>
+          <w:szCs w:val="22"/>
+          <w:lang w:val="es-ES"/>
+        </w:rPr>
+      </w:pPr>
+      <w:r>
+        <w:rPr>
+          <w:rFonts w:eastAsiaTheme="minorEastAsia"/>
+          <w:color w:val="404040" w:themeColor="text1" w:themeTint="BF"/>
+          <w:sz w:val="22"/>
+          <w:szCs w:val="22"/>
+          <w:lang w:val="es-ES"/>
+        </w:rPr>
+        <w:t>Entre Hacer y Revisar-&gt;</w:t>
+      </w:r>
+      <w:r>
+        <w:rPr>
+          <w:rFonts w:eastAsiaTheme="minorEastAsia"/>
+          <w:b/>
+          <w:bCs/>
+          <w:color w:val="404040" w:themeColor="text1" w:themeTint="BF"/>
+          <w:sz w:val="22"/>
+          <w:szCs w:val="22"/>
+          <w:lang w:val="es-ES"/>
+        </w:rPr>
+        <w:t>Información</w:t>
+      </w:r>
+    </w:p>
+    <w:p>
+      <w:pPr>
+        <w:pStyle w:val="Estilo3"/>
+        <w:numPr>
+          <w:ilvl w:val="0"/>
+          <w:numId w:val="50"/>
+        </w:numPr>
+        <w:rPr>
+          <w:rFonts w:eastAsiaTheme="minorEastAsia"/>
+          <w:color w:val="404040" w:themeColor="text1" w:themeTint="BF"/>
+          <w:sz w:val="22"/>
+          <w:szCs w:val="22"/>
+          <w:lang w:val="es-ES"/>
+        </w:rPr>
+      </w:pPr>
+      <w:r>
+        <w:rPr>
+          <w:rFonts w:eastAsiaTheme="minorEastAsia"/>
+          <w:color w:val="404040" w:themeColor="text1" w:themeTint="BF"/>
+          <w:sz w:val="22"/>
+          <w:szCs w:val="22"/>
+          <w:lang w:val="es-ES"/>
+        </w:rPr>
+        <w:t>Entre Revisar y Actuar-&gt;</w:t>
+      </w:r>
+      <w:r>
+        <w:rPr>
+          <w:rFonts w:eastAsiaTheme="minorEastAsia"/>
+          <w:b/>
+          <w:bCs/>
+          <w:color w:val="404040" w:themeColor="text1" w:themeTint="BF"/>
+          <w:sz w:val="22"/>
+          <w:szCs w:val="22"/>
+          <w:lang w:val="es-ES"/>
+        </w:rPr>
+        <w:t>Conocimiento</w:t>
+      </w:r>
+    </w:p>
+    <w:p>
+      <w:pPr>
+        <w:pStyle w:val="Estilo3"/>
+        <w:numPr>
+          <w:ilvl w:val="0"/>
+          <w:numId w:val="50"/>
+        </w:numPr>
+        <w:rPr>
+          <w:rFonts w:eastAsiaTheme="minorEastAsia"/>
+          <w:color w:val="404040" w:themeColor="text1" w:themeTint="BF"/>
+          <w:sz w:val="22"/>
+          <w:szCs w:val="22"/>
+          <w:lang w:val="es-ES"/>
+        </w:rPr>
+      </w:pPr>
+      <w:r>
+        <w:rPr>
+          <w:rFonts w:eastAsiaTheme="minorEastAsia"/>
+          <w:color w:val="404040" w:themeColor="text1" w:themeTint="BF"/>
+          <w:sz w:val="22"/>
+          <w:szCs w:val="22"/>
+          <w:lang w:val="es-ES"/>
+        </w:rPr>
+        <w:t>Entre Actuar y Planificación-&gt;</w:t>
+      </w:r>
+      <w:r>
+        <w:rPr>
+          <w:rFonts w:eastAsiaTheme="minorEastAsia"/>
+          <w:b/>
+          <w:bCs/>
+          <w:color w:val="404040" w:themeColor="text1" w:themeTint="BF"/>
+          <w:sz w:val="22"/>
+          <w:szCs w:val="22"/>
+          <w:lang w:val="es-ES"/>
+        </w:rPr>
+        <w:t>Sabiduría</w:t>
       </w:r>
     </w:p>
     <w:p>
@@ -1910,8 +2076,6 @@
         </w:rPr>
         <w:t>zar</w:t>
       </w:r>
-      <w:bookmarkStart w:id="0" w:name="_GoBack"/>
-      <w:bookmarkEnd w:id="0"/>
       <w:r>
         <w:rPr>
           <w:rFonts w:eastAsiaTheme="minorEastAsia"/>
@@ -2161,13 +2325,9 @@
           <w:szCs w:val="22"/>
           <w:lang w:val="es-ES"/>
         </w:rPr>
-        <w:t>Depende del costo que necesita no solamente para ser implementado, sino que también de su compra y traslado hacia la institución.</w:t>
+        <w:t xml:space="preserve">Es importante tener en cuenta que las mejoras en la calidad no deben implementarse si hay un costo asociado con la mejora y si este costo no se ha justificado. Cada oportunidad potencial de mejora </w:t>
       </w:r>
-    </w:p>
-    <w:p>
-      <w:pPr>
-        <w:pStyle w:val="Estilo3"/>
-        <w:ind w:left="720"/>
+      <w:r>
         <w:rPr>
           <w:rFonts w:eastAsiaTheme="minorEastAsia"/>
           <w:color w:val="404040" w:themeColor="text1" w:themeTint="BF"/>
@@ -2175,12 +2335,9 @@
           <w:szCs w:val="22"/>
           <w:lang w:val="es-ES"/>
         </w:rPr>
-      </w:pPr>
-    </w:p>
-    <w:p>
-      <w:pPr>
-        <w:pStyle w:val="Estilo3"/>
-        <w:ind w:left="720"/>
+        <w:t>deberá tener</w:t>
+      </w:r>
+      <w:r>
         <w:rPr>
           <w:rFonts w:eastAsiaTheme="minorEastAsia"/>
           <w:color w:val="404040" w:themeColor="text1" w:themeTint="BF"/>
@@ -2188,7 +2345,8 @@
           <w:szCs w:val="22"/>
           <w:lang w:val="es-ES"/>
         </w:rPr>
-      </w:pPr>
+        <w:t xml:space="preserve"> una justificación de caso de negocio para demostrar que la empresa tendrá un beneficio general. Para iniciativas pequeñas, el caso de negocio no tiene que ser un informe completo, pero podría ser una simple justificación. El proceso de mejora de siete pasos no es independiente y solo logrará los resultados deseados cuando se aplique a tecnología, servicios, procesos, organización o socios.</w:t>
+      </w:r>
     </w:p>
     <w:p>
       <w:pPr>
@@ -2234,64 +2392,51 @@
         <w:spacing w:line="480" w:lineRule="auto"/>
         <w:ind w:left="709" w:hanging="709"/>
         <w:rPr>
-          <w:color w:val="404040" w:themeColor="text1" w:themeTint="BF"/>
-          <w:sz w:val="22"/>
+          <w:rFonts w:eastAsiaTheme="minorEastAsia"/>
+          <w:color w:val="404040" w:themeColor="text1" w:themeTint="BF"/>
+          <w:sz w:val="22"/>
+          <w:szCs w:val="22"/>
         </w:rPr>
       </w:pPr>
       <w:r>
         <w:rPr>
           <w:color w:val="404040" w:themeColor="text1" w:themeTint="BF"/>
           <w:sz w:val="22"/>
-        </w:rPr>
-        <w:t>Lloyd</w:t>
+          <w:lang w:val="es-CL"/>
+        </w:rPr>
+        <w:t xml:space="preserve">Lloyd Vernon. </w:t>
       </w:r>
       <w:r>
         <w:rPr>
-          <w:color w:val="404040" w:themeColor="text1" w:themeTint="BF"/>
-          <w:sz w:val="22"/>
-        </w:rPr>
-        <w:t xml:space="preserve"> Vernon</w:t>
+          <w:i/>
+          <w:color w:val="404040" w:themeColor="text1" w:themeTint="BF"/>
+          <w:sz w:val="22"/>
+          <w:lang w:val="es-CL"/>
+        </w:rPr>
+        <w:t>ITIL v3 Continual Service Improvement</w:t>
       </w:r>
       <w:r>
         <w:rPr>
           <w:color w:val="404040" w:themeColor="text1" w:themeTint="BF"/>
           <w:sz w:val="22"/>
+          <w:lang w:val="es-CL"/>
         </w:rPr>
         <w:t xml:space="preserve">. </w:t>
       </w:r>
       <w:r>
         <w:rPr>
-          <w:i/>
-          <w:color w:val="404040" w:themeColor="text1" w:themeTint="BF"/>
-          <w:sz w:val="22"/>
-        </w:rPr>
-        <w:t>ITIL v3 Continual Service Improvement</w:t>
+          <w:color w:val="404040" w:themeColor="text1" w:themeTint="BF"/>
+          <w:sz w:val="22"/>
+        </w:rPr>
+        <w:t>London: The Stationery Office, 2014</w:t>
       </w:r>
       <w:r>
         <w:rPr>
           <w:color w:val="404040" w:themeColor="text1" w:themeTint="BF"/>
           <w:sz w:val="22"/>
         </w:rPr>
-        <w:t>. London: The Stationery Office, 2014</w:t>
+        <w:t>.</w:t>
       </w:r>
-      <w:r>
-        <w:rPr>
-          <w:color w:val="404040" w:themeColor="text1" w:themeTint="BF"/>
-          <w:sz w:val="22"/>
-        </w:rPr>
-        <w:t xml:space="preserve">. </w:t>
-      </w:r>
-    </w:p>
-    <w:p>
-      <w:pPr>
-        <w:pStyle w:val="Estilo3"/>
-        <w:rPr>
-          <w:rFonts w:eastAsiaTheme="minorEastAsia"/>
-          <w:color w:val="404040" w:themeColor="text1" w:themeTint="BF"/>
-          <w:sz w:val="22"/>
-          <w:szCs w:val="22"/>
-        </w:rPr>
-      </w:pPr>
     </w:p>
     <w:sectPr>
       <w:headerReference w:type="default" r:id="rId12"/>
@@ -6764,6 +6909,119 @@
     </w:lvl>
   </w:abstractNum>
   <w:abstractNum w:abstractNumId="36" w15:restartNumberingAfterBreak="0">
+    <w:nsid w:val="5AD85979"/>
+    <w:multiLevelType w:val="hybridMultilevel"/>
+    <w:tmpl w:val="981841B6"/>
+    <w:lvl w:ilvl="0" w:tplc="340A0001">
+      <w:start w:val="1"/>
+      <w:numFmt w:val="bullet"/>
+      <w:lvlText w:val=""/>
+      <w:lvlJc w:val="left"/>
+      <w:pPr>
+        <w:ind w:left="1788" w:hanging="360"/>
+      </w:pPr>
+      <w:rPr>
+        <w:rFonts w:ascii="Symbol" w:hAnsi="Symbol" w:hint="default"/>
+      </w:rPr>
+    </w:lvl>
+    <w:lvl w:ilvl="1" w:tplc="340A0003" w:tentative="1">
+      <w:start w:val="1"/>
+      <w:numFmt w:val="bullet"/>
+      <w:lvlText w:val="o"/>
+      <w:lvlJc w:val="left"/>
+      <w:pPr>
+        <w:ind w:left="2508" w:hanging="360"/>
+      </w:pPr>
+      <w:rPr>
+        <w:rFonts w:ascii="Courier New" w:hAnsi="Courier New" w:cs="Courier New" w:hint="default"/>
+      </w:rPr>
+    </w:lvl>
+    <w:lvl w:ilvl="2" w:tplc="340A0005" w:tentative="1">
+      <w:start w:val="1"/>
+      <w:numFmt w:val="bullet"/>
+      <w:lvlText w:val=""/>
+      <w:lvlJc w:val="left"/>
+      <w:pPr>
+        <w:ind w:left="3228" w:hanging="360"/>
+      </w:pPr>
+      <w:rPr>
+        <w:rFonts w:ascii="Wingdings" w:hAnsi="Wingdings" w:hint="default"/>
+      </w:rPr>
+    </w:lvl>
+    <w:lvl w:ilvl="3" w:tplc="340A0001" w:tentative="1">
+      <w:start w:val="1"/>
+      <w:numFmt w:val="bullet"/>
+      <w:lvlText w:val=""/>
+      <w:lvlJc w:val="left"/>
+      <w:pPr>
+        <w:ind w:left="3948" w:hanging="360"/>
+      </w:pPr>
+      <w:rPr>
+        <w:rFonts w:ascii="Symbol" w:hAnsi="Symbol" w:hint="default"/>
+      </w:rPr>
+    </w:lvl>
+    <w:lvl w:ilvl="4" w:tplc="340A0003" w:tentative="1">
+      <w:start w:val="1"/>
+      <w:numFmt w:val="bullet"/>
+      <w:lvlText w:val="o"/>
+      <w:lvlJc w:val="left"/>
+      <w:pPr>
+        <w:ind w:left="4668" w:hanging="360"/>
+      </w:pPr>
+      <w:rPr>
+        <w:rFonts w:ascii="Courier New" w:hAnsi="Courier New" w:cs="Courier New" w:hint="default"/>
+      </w:rPr>
+    </w:lvl>
+    <w:lvl w:ilvl="5" w:tplc="340A0005" w:tentative="1">
+      <w:start w:val="1"/>
+      <w:numFmt w:val="bullet"/>
+      <w:lvlText w:val=""/>
+      <w:lvlJc w:val="left"/>
+      <w:pPr>
+        <w:ind w:left="5388" w:hanging="360"/>
+      </w:pPr>
+      <w:rPr>
+        <w:rFonts w:ascii="Wingdings" w:hAnsi="Wingdings" w:hint="default"/>
+      </w:rPr>
+    </w:lvl>
+    <w:lvl w:ilvl="6" w:tplc="340A0001" w:tentative="1">
+      <w:start w:val="1"/>
+      <w:numFmt w:val="bullet"/>
+      <w:lvlText w:val=""/>
+      <w:lvlJc w:val="left"/>
+      <w:pPr>
+        <w:ind w:left="6108" w:hanging="360"/>
+      </w:pPr>
+      <w:rPr>
+        <w:rFonts w:ascii="Symbol" w:hAnsi="Symbol" w:hint="default"/>
+      </w:rPr>
+    </w:lvl>
+    <w:lvl w:ilvl="7" w:tplc="340A0003" w:tentative="1">
+      <w:start w:val="1"/>
+      <w:numFmt w:val="bullet"/>
+      <w:lvlText w:val="o"/>
+      <w:lvlJc w:val="left"/>
+      <w:pPr>
+        <w:ind w:left="6828" w:hanging="360"/>
+      </w:pPr>
+      <w:rPr>
+        <w:rFonts w:ascii="Courier New" w:hAnsi="Courier New" w:cs="Courier New" w:hint="default"/>
+      </w:rPr>
+    </w:lvl>
+    <w:lvl w:ilvl="8" w:tplc="340A0005" w:tentative="1">
+      <w:start w:val="1"/>
+      <w:numFmt w:val="bullet"/>
+      <w:lvlText w:val=""/>
+      <w:lvlJc w:val="left"/>
+      <w:pPr>
+        <w:ind w:left="7548" w:hanging="360"/>
+      </w:pPr>
+      <w:rPr>
+        <w:rFonts w:ascii="Wingdings" w:hAnsi="Wingdings" w:hint="default"/>
+      </w:rPr>
+    </w:lvl>
+  </w:abstractNum>
+  <w:abstractNum w:abstractNumId="37" w15:restartNumberingAfterBreak="0">
     <w:nsid w:val="5D957805"/>
     <w:multiLevelType w:val="hybridMultilevel"/>
     <w:tmpl w:val="D08AE13A"/>
@@ -6853,7 +7111,7 @@
       </w:pPr>
     </w:lvl>
   </w:abstractNum>
-  <w:abstractNum w:abstractNumId="37" w15:restartNumberingAfterBreak="0">
+  <w:abstractNum w:abstractNumId="38" w15:restartNumberingAfterBreak="0">
     <w:nsid w:val="5F1C72BB"/>
     <w:multiLevelType w:val="hybridMultilevel"/>
     <w:tmpl w:val="670A44E8"/>
@@ -6966,7 +7224,7 @@
       </w:rPr>
     </w:lvl>
   </w:abstractNum>
-  <w:abstractNum w:abstractNumId="38" w15:restartNumberingAfterBreak="0">
+  <w:abstractNum w:abstractNumId="39" w15:restartNumberingAfterBreak="0">
     <w:nsid w:val="620F2E62"/>
     <w:multiLevelType w:val="hybridMultilevel"/>
     <w:tmpl w:val="4BEADD3E"/>
@@ -7079,7 +7337,7 @@
       </w:rPr>
     </w:lvl>
   </w:abstractNum>
-  <w:abstractNum w:abstractNumId="39" w15:restartNumberingAfterBreak="0">
+  <w:abstractNum w:abstractNumId="40" w15:restartNumberingAfterBreak="0">
     <w:nsid w:val="623302E2"/>
     <w:multiLevelType w:val="hybridMultilevel"/>
     <w:tmpl w:val="B2C01686"/>
@@ -7196,7 +7454,7 @@
       </w:rPr>
     </w:lvl>
   </w:abstractNum>
-  <w:abstractNum w:abstractNumId="40" w15:restartNumberingAfterBreak="0">
+  <w:abstractNum w:abstractNumId="41" w15:restartNumberingAfterBreak="0">
     <w:nsid w:val="682E0A56"/>
     <w:multiLevelType w:val="hybridMultilevel"/>
     <w:tmpl w:val="66C658CA"/>
@@ -7309,7 +7567,7 @@
       </w:rPr>
     </w:lvl>
   </w:abstractNum>
-  <w:abstractNum w:abstractNumId="41" w15:restartNumberingAfterBreak="0">
+  <w:abstractNum w:abstractNumId="42" w15:restartNumberingAfterBreak="0">
     <w:nsid w:val="6F281579"/>
     <w:multiLevelType w:val="hybridMultilevel"/>
     <w:tmpl w:val="D9423B3A"/>
@@ -7422,7 +7680,7 @@
       </w:rPr>
     </w:lvl>
   </w:abstractNum>
-  <w:abstractNum w:abstractNumId="42" w15:restartNumberingAfterBreak="0">
+  <w:abstractNum w:abstractNumId="43" w15:restartNumberingAfterBreak="0">
     <w:nsid w:val="6FBD0623"/>
     <w:multiLevelType w:val="hybridMultilevel"/>
     <w:tmpl w:val="D4566F3C"/>
@@ -7511,7 +7769,7 @@
       </w:pPr>
     </w:lvl>
   </w:abstractNum>
-  <w:abstractNum w:abstractNumId="43" w15:restartNumberingAfterBreak="0">
+  <w:abstractNum w:abstractNumId="44" w15:restartNumberingAfterBreak="0">
     <w:nsid w:val="72AF725E"/>
     <w:multiLevelType w:val="hybridMultilevel"/>
     <w:tmpl w:val="9B9890E6"/>
@@ -7602,7 +7860,7 @@
       </w:pPr>
     </w:lvl>
   </w:abstractNum>
-  <w:abstractNum w:abstractNumId="44" w15:restartNumberingAfterBreak="0">
+  <w:abstractNum w:abstractNumId="45" w15:restartNumberingAfterBreak="0">
     <w:nsid w:val="783B3972"/>
     <w:multiLevelType w:val="hybridMultilevel"/>
     <w:tmpl w:val="FBE4F09E"/>
@@ -7691,7 +7949,7 @@
       </w:pPr>
     </w:lvl>
   </w:abstractNum>
-  <w:abstractNum w:abstractNumId="45" w15:restartNumberingAfterBreak="0">
+  <w:abstractNum w:abstractNumId="46" w15:restartNumberingAfterBreak="0">
     <w:nsid w:val="7AEF6F2B"/>
     <w:multiLevelType w:val="hybridMultilevel"/>
     <w:tmpl w:val="2C96D800"/>
@@ -7804,7 +8062,7 @@
       </w:rPr>
     </w:lvl>
   </w:abstractNum>
-  <w:abstractNum w:abstractNumId="46" w15:restartNumberingAfterBreak="0">
+  <w:abstractNum w:abstractNumId="47" w15:restartNumberingAfterBreak="0">
     <w:nsid w:val="7DFC10C5"/>
     <w:multiLevelType w:val="hybridMultilevel"/>
     <w:tmpl w:val="1618EFAE"/>
@@ -7897,28 +8155,28 @@
     <w:abstractNumId w:val="30"/>
   </w:num>
   <w:num w:numId="2">
-    <w:abstractNumId w:val="36"/>
+    <w:abstractNumId w:val="37"/>
   </w:num>
   <w:num w:numId="3">
-    <w:abstractNumId w:val="38"/>
+    <w:abstractNumId w:val="39"/>
   </w:num>
   <w:num w:numId="4">
-    <w:abstractNumId w:val="44"/>
+    <w:abstractNumId w:val="45"/>
   </w:num>
   <w:num w:numId="5">
-    <w:abstractNumId w:val="44"/>
+    <w:abstractNumId w:val="45"/>
     <w:lvlOverride w:ilvl="0">
       <w:startOverride w:val="2"/>
     </w:lvlOverride>
   </w:num>
   <w:num w:numId="6">
-    <w:abstractNumId w:val="36"/>
+    <w:abstractNumId w:val="37"/>
     <w:lvlOverride w:ilvl="0">
       <w:startOverride w:val="2"/>
     </w:lvlOverride>
   </w:num>
   <w:num w:numId="7">
-    <w:abstractNumId w:val="41"/>
+    <w:abstractNumId w:val="42"/>
   </w:num>
   <w:num w:numId="8">
     <w:abstractNumId w:val="23"/>
@@ -7930,7 +8188,7 @@
     <w:abstractNumId w:val="13"/>
   </w:num>
   <w:num w:numId="11">
-    <w:abstractNumId w:val="39"/>
+    <w:abstractNumId w:val="40"/>
   </w:num>
   <w:num w:numId="12">
     <w:abstractNumId w:val="19"/>
@@ -7948,7 +8206,7 @@
     <w:abstractNumId w:val="20"/>
   </w:num>
   <w:num w:numId="17">
-    <w:abstractNumId w:val="46"/>
+    <w:abstractNumId w:val="47"/>
   </w:num>
   <w:num w:numId="18">
     <w:abstractNumId w:val="4"/>
@@ -7960,13 +8218,13 @@
     <w:abstractNumId w:val="3"/>
   </w:num>
   <w:num w:numId="21">
-    <w:abstractNumId w:val="43"/>
+    <w:abstractNumId w:val="44"/>
   </w:num>
   <w:num w:numId="22">
     <w:abstractNumId w:val="24"/>
   </w:num>
   <w:num w:numId="23">
-    <w:abstractNumId w:val="37"/>
+    <w:abstractNumId w:val="38"/>
   </w:num>
   <w:num w:numId="24">
     <w:abstractNumId w:val="8"/>
@@ -7990,13 +8248,13 @@
     <w:abstractNumId w:val="28"/>
   </w:num>
   <w:num w:numId="31">
-    <w:abstractNumId w:val="45"/>
+    <w:abstractNumId w:val="46"/>
   </w:num>
   <w:num w:numId="32">
     <w:abstractNumId w:val="18"/>
   </w:num>
   <w:num w:numId="33">
-    <w:abstractNumId w:val="40"/>
+    <w:abstractNumId w:val="41"/>
   </w:num>
   <w:num w:numId="34">
     <w:abstractNumId w:val="15"/>
@@ -8041,10 +8299,13 @@
     <w:abstractNumId w:val="0"/>
   </w:num>
   <w:num w:numId="48">
-    <w:abstractNumId w:val="42"/>
+    <w:abstractNumId w:val="43"/>
   </w:num>
   <w:num w:numId="49">
     <w:abstractNumId w:val="35"/>
+  </w:num>
+  <w:num w:numId="50">
+    <w:abstractNumId w:val="36"/>
   </w:num>
 </w:numbering>
 </file>
@@ -8172,6 +8433,7 @@
     <w:lsdException w:name="HTML Sample" w:semiHidden="1" w:unhideWhenUsed="1"/>
     <w:lsdException w:name="HTML Typewriter" w:semiHidden="1" w:unhideWhenUsed="1"/>
     <w:lsdException w:name="HTML Variable" w:semiHidden="1" w:unhideWhenUsed="1"/>
+    <w:lsdException w:name="Normal Table" w:semiHidden="1" w:unhideWhenUsed="1"/>
     <w:lsdException w:name="annotation subject" w:semiHidden="1" w:unhideWhenUsed="1"/>
     <w:lsdException w:name="No List" w:semiHidden="1" w:unhideWhenUsed="1"/>
     <w:lsdException w:name="Outline List 1" w:semiHidden="1" w:unhideWhenUsed="1"/>
@@ -8214,8 +8476,11 @@
     <w:lsdException w:name="Table Contemporary" w:semiHidden="1" w:unhideWhenUsed="1"/>
     <w:lsdException w:name="Table Elegant" w:semiHidden="1" w:unhideWhenUsed="1"/>
     <w:lsdException w:name="Table Professional" w:semiHidden="1" w:unhideWhenUsed="1"/>
+    <w:lsdException w:name="Table Subtle 1" w:semiHidden="1" w:unhideWhenUsed="1"/>
     <w:lsdException w:name="Table Subtle 2" w:semiHidden="1" w:unhideWhenUsed="1"/>
     <w:lsdException w:name="Table Web 1" w:semiHidden="1" w:unhideWhenUsed="1"/>
+    <w:lsdException w:name="Table Web 2" w:semiHidden="1" w:unhideWhenUsed="1"/>
+    <w:lsdException w:name="Table Web 3" w:semiHidden="1" w:unhideWhenUsed="1"/>
     <w:lsdException w:name="Balloon Text" w:semiHidden="1" w:unhideWhenUsed="1"/>
     <w:lsdException w:name="Table Grid" w:uiPriority="59"/>
     <w:lsdException w:name="Table Theme" w:semiHidden="1" w:unhideWhenUsed="1"/>
@@ -9853,6 +10118,22 @@
 </file>
 
 <file path=customXml/item1.xml><?xml version="1.0" encoding="utf-8"?>
+<p:properties xmlns:p="http://schemas.microsoft.com/office/2006/metadata/properties" xmlns:xsi="http://www.w3.org/2001/XMLSchema-instance" xmlns:pc="http://schemas.microsoft.com/office/infopath/2007/PartnerControls">
+  <documentManagement>
+    <Estado xmlns="a150fe00-1c53-46dc-80fb-b2dbdb01b085">En Desarrollo</Estado>
+    <Fecha_x0020_de_x0020_Vencimiento xmlns="a150fe00-1c53-46dc-80fb-b2dbdb01b085" xsi:nil="true"/>
+    <Asignado_x0020_a xmlns="a150fe00-1c53-46dc-80fb-b2dbdb01b085">
+      <UserInfo>
+        <DisplayName/>
+        <AccountId xsi:nil="true"/>
+        <AccountType/>
+      </UserInfo>
+    </Asignado_x0020_a>
+  </documentManagement>
+</p:properties>
+</file>
+
+<file path=customXml/item2.xml><?xml version="1.0" encoding="utf-8"?>
 <ct:contentTypeSchema xmlns:ct="http://schemas.microsoft.com/office/2006/metadata/contentType" xmlns:ma="http://schemas.microsoft.com/office/2006/metadata/properties/metaAttributes" ct:_="" ma:_="" ma:contentTypeName="Documento" ma:contentTypeID="0x010100696708DD91543546AD12204098C89772" ma:contentTypeVersion="6" ma:contentTypeDescription="Crear nuevo documento." ma:contentTypeScope="" ma:versionID="d089fe28a85e2dabd80ff7e3a4bd6295">
   <xsd:schema xmlns:xsd="http://www.w3.org/2001/XMLSchema" xmlns:xs="http://www.w3.org/2001/XMLSchema" xmlns:p="http://schemas.microsoft.com/office/2006/metadata/properties" xmlns:ns2="a150fe00-1c53-46dc-80fb-b2dbdb01b085" targetNamespace="http://schemas.microsoft.com/office/2006/metadata/properties" ma:root="true" ma:fieldsID="a84bb8936301433f857d1fe2e5f94ee9" ns2:_="">
     <xsd:import namespace="a150fe00-1c53-46dc-80fb-b2dbdb01b085"/>
@@ -10011,22 +10292,6 @@
 </ct:contentTypeSchema>
 </file>
 
-<file path=customXml/item2.xml><?xml version="1.0" encoding="utf-8"?>
-<p:properties xmlns:p="http://schemas.microsoft.com/office/2006/metadata/properties" xmlns:xsi="http://www.w3.org/2001/XMLSchema-instance" xmlns:pc="http://schemas.microsoft.com/office/infopath/2007/PartnerControls">
-  <documentManagement>
-    <Estado xmlns="a150fe00-1c53-46dc-80fb-b2dbdb01b085">En Desarrollo</Estado>
-    <Fecha_x0020_de_x0020_Vencimiento xmlns="a150fe00-1c53-46dc-80fb-b2dbdb01b085" xsi:nil="true"/>
-    <Asignado_x0020_a xmlns="a150fe00-1c53-46dc-80fb-b2dbdb01b085">
-      <UserInfo>
-        <DisplayName/>
-        <AccountId xsi:nil="true"/>
-        <AccountType/>
-      </UserInfo>
-    </Asignado_x0020_a>
-  </documentManagement>
-</p:properties>
-</file>
-
 <file path=customXml/item3.xml><?xml version="1.0" encoding="utf-8"?>
 <?mso-contentType ?>
 <FormTemplates xmlns="http://schemas.microsoft.com/sharepoint/v3/contenttype/forms">
@@ -10041,6 +10306,16 @@
 </file>
 
 <file path=customXml/itemProps1.xml><?xml version="1.0" encoding="utf-8"?>
+<ds:datastoreItem xmlns:ds="http://schemas.openxmlformats.org/officeDocument/2006/customXml" ds:itemID="{7D8EE0F3-6311-4B52-B0D5-D072BA65ADBD}">
+  <ds:schemaRefs>
+    <ds:schemaRef ds:uri="http://schemas.microsoft.com/office/2006/metadata/properties"/>
+    <ds:schemaRef ds:uri="http://schemas.microsoft.com/office/infopath/2007/PartnerControls"/>
+    <ds:schemaRef ds:uri="a150fe00-1c53-46dc-80fb-b2dbdb01b085"/>
+  </ds:schemaRefs>
+</ds:datastoreItem>
+</file>
+
+<file path=customXml/itemProps2.xml><?xml version="1.0" encoding="utf-8"?>
 <ds:datastoreItem xmlns:ds="http://schemas.openxmlformats.org/officeDocument/2006/customXml" ds:itemID="{ABDE4C67-BC8F-465E-B6A7-14D9B5C35C07}">
   <ds:schemaRefs>
     <ds:schemaRef ds:uri="http://schemas.microsoft.com/office/2006/metadata/contentType"/>
@@ -10058,16 +10333,6 @@
 </ds:datastoreItem>
 </file>
 
-<file path=customXml/itemProps2.xml><?xml version="1.0" encoding="utf-8"?>
-<ds:datastoreItem xmlns:ds="http://schemas.openxmlformats.org/officeDocument/2006/customXml" ds:itemID="{7D8EE0F3-6311-4B52-B0D5-D072BA65ADBD}">
-  <ds:schemaRefs>
-    <ds:schemaRef ds:uri="http://schemas.microsoft.com/office/2006/metadata/properties"/>
-    <ds:schemaRef ds:uri="http://schemas.microsoft.com/office/infopath/2007/PartnerControls"/>
-    <ds:schemaRef ds:uri="a150fe00-1c53-46dc-80fb-b2dbdb01b085"/>
-  </ds:schemaRefs>
-</ds:datastoreItem>
-</file>
-
 <file path=customXml/itemProps3.xml><?xml version="1.0" encoding="utf-8"?>
 <ds:datastoreItem xmlns:ds="http://schemas.openxmlformats.org/officeDocument/2006/customXml" ds:itemID="{C691A4A1-28EB-4B2A-B48A-F18C870B2536}">
   <ds:schemaRefs>
@@ -10077,7 +10342,7 @@
 </file>
 
 <file path=customXml/itemProps4.xml><?xml version="1.0" encoding="utf-8"?>
-<ds:datastoreItem xmlns:ds="http://schemas.openxmlformats.org/officeDocument/2006/customXml" ds:itemID="{D945A973-32F3-4EDC-8679-A10A19847417}">
+<ds:datastoreItem xmlns:ds="http://schemas.openxmlformats.org/officeDocument/2006/customXml" ds:itemID="{6A0B87BE-C605-40F9-8975-C4362829A6C3}">
   <ds:schemaRefs>
     <ds:schemaRef ds:uri="http://schemas.openxmlformats.org/officeDocument/2006/bibliography"/>
   </ds:schemaRefs>

</xml_diff>